<commit_message>
Added basic top level features
</commit_message>
<xml_diff>
--- a/specification/specification.docx
+++ b/specification/specification.docx
@@ -24,12 +24,14 @@
           <w:sz w:val="40"/>
         </w:rPr>
       </w:pPr>
+      <w:proofErr w:type="gramStart"/>
       <w:r>
         <w:rPr>
           <w:sz w:val="40"/>
         </w:rPr>
         <w:t>for</w:t>
       </w:r>
+      <w:proofErr w:type="gramEnd"/>
     </w:p>
     <w:p>
       <w:pPr>
@@ -77,8 +79,49 @@
           <w:b w:val="0"/>
           <w:sz w:val="20"/>
         </w:rPr>
-        <w:t>David Iwarue, Jonathan Ogbimi, Samuel Madu</w:t>
-      </w:r>
+        <w:t xml:space="preserve">David </w:t>
+      </w:r>
+      <w:proofErr w:type="spellStart"/>
+      <w:r>
+        <w:rPr>
+          <w:b w:val="0"/>
+          <w:sz w:val="20"/>
+        </w:rPr>
+        <w:t>Iwarue</w:t>
+      </w:r>
+      <w:proofErr w:type="spellEnd"/>
+      <w:r>
+        <w:rPr>
+          <w:b w:val="0"/>
+          <w:sz w:val="20"/>
+        </w:rPr>
+        <w:t xml:space="preserve">, Jonathan </w:t>
+      </w:r>
+      <w:proofErr w:type="spellStart"/>
+      <w:r>
+        <w:rPr>
+          <w:b w:val="0"/>
+          <w:sz w:val="20"/>
+        </w:rPr>
+        <w:t>Ogbimi</w:t>
+      </w:r>
+      <w:proofErr w:type="spellEnd"/>
+      <w:r>
+        <w:rPr>
+          <w:b w:val="0"/>
+          <w:sz w:val="20"/>
+        </w:rPr>
+        <w:t xml:space="preserve">, Samuel </w:t>
+      </w:r>
+      <w:proofErr w:type="spellStart"/>
+      <w:r>
+        <w:rPr>
+          <w:b w:val="0"/>
+          <w:sz w:val="20"/>
+        </w:rPr>
+        <w:t>Madu</w:t>
+      </w:r>
+      <w:proofErr w:type="spellEnd"/>
     </w:p>
     <w:p>
       <w:pPr>
@@ -2052,8 +2095,13 @@
               <w:spacing w:before="40" w:after="40"/>
             </w:pPr>
             <w:r>
-              <w:t>Jonathan Ogbimi</w:t>
+              <w:t xml:space="preserve">Jonathan </w:t>
             </w:r>
+            <w:proofErr w:type="spellStart"/>
+            <w:r>
+              <w:t>Ogbimi</w:t>
+            </w:r>
+            <w:proofErr w:type="spellEnd"/>
           </w:p>
         </w:tc>
         <w:tc>
@@ -2261,7 +2309,15 @@
         <w:pStyle w:val="template"/>
       </w:pPr>
       <w:r>
-        <w:t>&lt;Describe any standards or typographical conventions that were followed when writing this SRS, such as fonts or highlighting that have special significance. For example, state whether priorities  for higher-level requirements are assumed to be inherited by detailed requirements, or whether every requirement statement is to have its own priority.&gt;</w:t>
+        <w:t xml:space="preserve">&lt;Describe any standards or typographical conventions that were followed when writing this SRS, such as fonts or highlighting that have special significance. For example, state whether </w:t>
+      </w:r>
+      <w:proofErr w:type="gramStart"/>
+      <w:r>
+        <w:t>priorities  for</w:t>
+      </w:r>
+      <w:proofErr w:type="gramEnd"/>
+      <w:r>
+        <w:t xml:space="preserve"> higher-level requirements are assumed to be inherited by detailed requirements, or whether every requirement statement is to have its own priority.&gt;</w:t>
       </w:r>
     </w:p>
     <w:p>
@@ -2325,6 +2381,7 @@
       <w:pPr>
         <w:pStyle w:val="template"/>
       </w:pPr>
+      <w:proofErr w:type="gramStart"/>
       <w:r>
         <w:t xml:space="preserve">To provide Chat capability to </w:t>
       </w:r>
@@ -2332,7 +2389,11 @@
         <w:t>Mobile Phone</w:t>
       </w:r>
       <w:r>
-        <w:t xml:space="preserve"> Users. </w:t>
+        <w:t xml:space="preserve"> Users.</w:t>
+      </w:r>
+      <w:proofErr w:type="gramEnd"/>
+      <w:r>
+        <w:t xml:space="preserve"> </w:t>
       </w:r>
     </w:p>
     <w:p>
@@ -2384,8 +2445,23 @@
         <w:pStyle w:val="template"/>
       </w:pPr>
       <w:r>
-        <w:t>&lt;Describe the context and origin of the product being specified in this SRS. For example, state whether this product is a follow-on member of a product family, a replacement for certain existing systems, or a new, self-contained product. If the SRS defines a component of a larger system, relate the requirements of the larger system to the functionality of this software and identify interfaces between the two. A simple diagram that shows the major components of the overall system, subsystem interconnections, and external interfaces can be helpful.&gt;</w:t>
-      </w:r>
+        <w:t>&lt;Describe the context and origin of the product being specified in this SRS. For example, state whether this product is a follow-on member of a product family, a replacement for certain existing systems, or a new, self-contained product. If the SRS defines a component of a larger system, relate the requirements of the larger system to the functionality of this software and identify interfaces between the two. A simple diagram that shows the major components of the overall system, subsystem interconnections, and external interfaces can be helpful</w:t>
+      </w:r>
+      <w:proofErr w:type="gramStart"/>
+      <w:r>
+        <w:t>.&gt;</w:t>
+      </w:r>
+      <w:proofErr w:type="gramEnd"/>
+    </w:p>
+    <w:p>
+      <w:pPr>
+        <w:pStyle w:val="template"/>
+      </w:pPr>
+    </w:p>
+    <w:p>
+      <w:pPr>
+        <w:pStyle w:val="template"/>
+      </w:pPr>
     </w:p>
     <w:p>
       <w:pPr>
@@ -2407,7 +2483,309 @@
         <w:pStyle w:val="template"/>
       </w:pPr>
       <w:r>
-        <w:t>&lt;Summarize the major features the product contains or the significant functions that it performs or lets the user perform. Details will be provided in Section 3, so only a high level summary  is needed here. Organize the functions to make them understandable to any reader of the SRS. A picture of the major groups of related requirements and how they relate, such as a top level data flow diagram or a class diagram, is often effective.&gt;</w:t>
+        <w:t xml:space="preserve">&lt;Summarize the major features the product contains or the significant functions that it performs or lets the user perform. Details will be provided in Section 3, so only a high level </w:t>
+      </w:r>
+      <w:proofErr w:type="gramStart"/>
+      <w:r>
+        <w:t>summary  is</w:t>
+      </w:r>
+      <w:proofErr w:type="gramEnd"/>
+      <w:r>
+        <w:t xml:space="preserve"> needed here. Organize the functions to make them understandable to any reader of the SRS. A picture of the major groups of related requirements and how they relate, such as a </w:t>
+      </w:r>
+      <w:proofErr w:type="gramStart"/>
+      <w:r>
+        <w:t>top level</w:t>
+      </w:r>
+      <w:proofErr w:type="gramEnd"/>
+      <w:r>
+        <w:t xml:space="preserve"> data flow diagram or a cla</w:t>
+      </w:r>
+      <w:r>
+        <w:t>ss diagram, is often effective.</w:t>
+      </w:r>
+    </w:p>
+    <w:p>
+      <w:pPr>
+        <w:pStyle w:val="template"/>
+        <w:rPr>
+          <w:i w:val="0"/>
+        </w:rPr>
+      </w:pPr>
+      <w:r>
+        <w:rPr>
+          <w:i w:val="0"/>
+        </w:rPr>
+        <w:t>Fuse lets users:</w:t>
+      </w:r>
+    </w:p>
+    <w:p>
+      <w:pPr>
+        <w:pStyle w:val="template"/>
+        <w:ind w:left="720"/>
+        <w:rPr>
+          <w:i w:val="0"/>
+        </w:rPr>
+      </w:pPr>
+    </w:p>
+    <w:p>
+      <w:pPr>
+        <w:pStyle w:val="template"/>
+        <w:numPr>
+          <w:ilvl w:val="0"/>
+          <w:numId w:val="10"/>
+        </w:numPr>
+        <w:rPr>
+          <w:i w:val="0"/>
+        </w:rPr>
+      </w:pPr>
+      <w:r>
+        <w:rPr>
+          <w:i w:val="0"/>
+        </w:rPr>
+        <w:t>Share files</w:t>
+      </w:r>
+      <w:r>
+        <w:rPr>
+          <w:i w:val="0"/>
+        </w:rPr>
+        <w:t>, video, audio</w:t>
+      </w:r>
+      <w:r>
+        <w:rPr>
+          <w:i w:val="0"/>
+        </w:rPr>
+        <w:t xml:space="preserve"> and other media</w:t>
+      </w:r>
+    </w:p>
+    <w:p>
+      <w:pPr>
+        <w:pStyle w:val="template"/>
+        <w:numPr>
+          <w:ilvl w:val="0"/>
+          <w:numId w:val="10"/>
+        </w:numPr>
+        <w:rPr>
+          <w:i w:val="0"/>
+        </w:rPr>
+      </w:pPr>
+      <w:r>
+        <w:rPr>
+          <w:i w:val="0"/>
+        </w:rPr>
+        <w:t>Create chat with other users</w:t>
+      </w:r>
+    </w:p>
+    <w:p>
+      <w:pPr>
+        <w:pStyle w:val="template"/>
+        <w:numPr>
+          <w:ilvl w:val="0"/>
+          <w:numId w:val="10"/>
+        </w:numPr>
+        <w:rPr>
+          <w:i w:val="0"/>
+        </w:rPr>
+      </w:pPr>
+      <w:r>
+        <w:rPr>
+          <w:i w:val="0"/>
+        </w:rPr>
+        <w:t>Create group chats with other users</w:t>
+      </w:r>
+    </w:p>
+    <w:p>
+      <w:pPr>
+        <w:pStyle w:val="template"/>
+        <w:numPr>
+          <w:ilvl w:val="0"/>
+          <w:numId w:val="10"/>
+        </w:numPr>
+        <w:rPr>
+          <w:i w:val="0"/>
+        </w:rPr>
+      </w:pPr>
+      <w:r>
+        <w:rPr>
+          <w:i w:val="0"/>
+        </w:rPr>
+        <w:t>Get real time text message</w:t>
+      </w:r>
+    </w:p>
+    <w:p>
+      <w:pPr>
+        <w:pStyle w:val="template"/>
+        <w:numPr>
+          <w:ilvl w:val="0"/>
+          <w:numId w:val="10"/>
+        </w:numPr>
+        <w:rPr>
+          <w:i w:val="0"/>
+        </w:rPr>
+      </w:pPr>
+      <w:r>
+        <w:rPr>
+          <w:i w:val="0"/>
+        </w:rPr>
+        <w:t>Follow users</w:t>
+      </w:r>
+    </w:p>
+    <w:p>
+      <w:pPr>
+        <w:pStyle w:val="template"/>
+        <w:numPr>
+          <w:ilvl w:val="0"/>
+          <w:numId w:val="10"/>
+        </w:numPr>
+        <w:rPr>
+          <w:i w:val="0"/>
+        </w:rPr>
+      </w:pPr>
+      <w:r>
+        <w:rPr>
+          <w:i w:val="0"/>
+        </w:rPr>
+        <w:t>Synchronize mobile contacts into chat rooms</w:t>
+      </w:r>
+    </w:p>
+    <w:p>
+      <w:pPr>
+        <w:pStyle w:val="template"/>
+        <w:numPr>
+          <w:ilvl w:val="0"/>
+          <w:numId w:val="10"/>
+        </w:numPr>
+        <w:rPr>
+          <w:i w:val="0"/>
+        </w:rPr>
+      </w:pPr>
+      <w:r>
+        <w:rPr>
+          <w:i w:val="0"/>
+        </w:rPr>
+        <w:t>Send f</w:t>
+      </w:r>
+      <w:r>
+        <w:rPr>
+          <w:i w:val="0"/>
+        </w:rPr>
+        <w:t>ree SMS</w:t>
+      </w:r>
+    </w:p>
+    <w:p>
+      <w:pPr>
+        <w:pStyle w:val="template"/>
+        <w:numPr>
+          <w:ilvl w:val="0"/>
+          <w:numId w:val="10"/>
+        </w:numPr>
+        <w:rPr>
+          <w:i w:val="0"/>
+        </w:rPr>
+      </w:pPr>
+      <w:r>
+        <w:rPr>
+          <w:i w:val="0"/>
+        </w:rPr>
+        <w:t>Search</w:t>
+      </w:r>
+      <w:r>
+        <w:rPr>
+          <w:i w:val="0"/>
+        </w:rPr>
+        <w:t xml:space="preserve"> for contacts to add to chat </w:t>
+      </w:r>
+    </w:p>
+    <w:p>
+      <w:pPr>
+        <w:pStyle w:val="template"/>
+        <w:numPr>
+          <w:ilvl w:val="0"/>
+          <w:numId w:val="10"/>
+        </w:numPr>
+        <w:rPr>
+          <w:i w:val="0"/>
+        </w:rPr>
+      </w:pPr>
+      <w:r>
+        <w:rPr>
+          <w:i w:val="0"/>
+        </w:rPr>
+        <w:t>Broadcast</w:t>
+      </w:r>
+      <w:r>
+        <w:rPr>
+          <w:i w:val="0"/>
+        </w:rPr>
+        <w:t xml:space="preserve"> messages to all contacts on mobile device</w:t>
+      </w:r>
+    </w:p>
+    <w:p>
+      <w:pPr>
+        <w:pStyle w:val="template"/>
+        <w:numPr>
+          <w:ilvl w:val="0"/>
+          <w:numId w:val="10"/>
+        </w:numPr>
+        <w:rPr>
+          <w:i w:val="0"/>
+        </w:rPr>
+      </w:pPr>
+      <w:r>
+        <w:rPr>
+          <w:i w:val="0"/>
+        </w:rPr>
+        <w:t>Update user status</w:t>
+      </w:r>
+    </w:p>
+    <w:p>
+      <w:pPr>
+        <w:pStyle w:val="template"/>
+        <w:numPr>
+          <w:ilvl w:val="0"/>
+          <w:numId w:val="10"/>
+        </w:numPr>
+        <w:rPr>
+          <w:i w:val="0"/>
+        </w:rPr>
+      </w:pPr>
+      <w:r>
+        <w:rPr>
+          <w:i w:val="0"/>
+        </w:rPr>
+        <w:t xml:space="preserve">Enjoy </w:t>
+      </w:r>
+      <w:proofErr w:type="spellStart"/>
+      <w:r>
+        <w:rPr>
+          <w:i w:val="0"/>
+        </w:rPr>
+        <w:t>a</w:t>
+      </w:r>
+      <w:r>
+        <w:rPr>
+          <w:i w:val="0"/>
+        </w:rPr>
+        <w:t>ddons</w:t>
+      </w:r>
+      <w:proofErr w:type="spellEnd"/>
+      <w:r>
+        <w:rPr>
+          <w:i w:val="0"/>
+        </w:rPr>
+        <w:t xml:space="preserve"> such as </w:t>
+      </w:r>
+      <w:r>
+        <w:rPr>
+          <w:i w:val="0"/>
+        </w:rPr>
+        <w:t xml:space="preserve">Health Tips, </w:t>
+      </w:r>
+      <w:r>
+        <w:rPr>
+          <w:i w:val="0"/>
+        </w:rPr>
+        <w:t>Football Alerts, Content Download</w:t>
       </w:r>
     </w:p>
     <w:p>
@@ -2427,8 +2805,13 @@
         <w:pStyle w:val="template"/>
       </w:pPr>
       <w:r>
-        <w:t>&lt;Identify the various user classes that you anticipate will use this product. User classes may be differentiated based on frequency of use, subset of product functions used, technical expertise, security or privilege levels, educational level, or experience. Describe the pertinent characteristics of each user class. Certain requirements may pertain only to certain user classes. Distinguish the favored user classes from those who are less important to satisfy.&gt;</w:t>
-      </w:r>
+        <w:t>&lt;Identify the various user classes that you anticipate will use this product. User classes may be differentiated based on frequency of use, subset of product functions used, technical expertise, security or privilege levels, educational level, or experience. Describe the pertinent characteristics of each user class. Certain requirements may pertain only to certain user classes. Distinguish the favored user classes from those who are less important to satisfy</w:t>
+      </w:r>
+      <w:proofErr w:type="gramStart"/>
+      <w:r>
+        <w:t>.&gt;</w:t>
+      </w:r>
+      <w:proofErr w:type="gramEnd"/>
     </w:p>
     <w:p>
       <w:pPr>
@@ -2447,8 +2830,13 @@
         <w:pStyle w:val="template"/>
       </w:pPr>
       <w:r>
-        <w:t>&lt;Describe the environment in which the software will operate, including the hardware platform, operating system and versions, and any other software components or applications with which it must peacefully coexist.&gt;</w:t>
-      </w:r>
+        <w:t>&lt;Describe the environment in which the software will operate, including the hardware platform, operating system and versions, and any other software components or applications with which it must peacefully coexist</w:t>
+      </w:r>
+      <w:proofErr w:type="gramStart"/>
+      <w:r>
+        <w:t>.&gt;</w:t>
+      </w:r>
+      <w:proofErr w:type="gramEnd"/>
     </w:p>
     <w:p>
       <w:pPr>
@@ -2467,8 +2855,13 @@
         <w:pStyle w:val="template"/>
       </w:pPr>
       <w:r>
-        <w:t>&lt;Describe any items or issues that will limit the options available to the developers. These might include: corporate or regulatory policies; hardware limitations (timing requirements, memory requirements); interfaces to other applications; specific technologies, tools, and databases to be used; parallel operations; language requirements; communications protocols; security considerations; design conventions or programming standards (for example, if the customer’s organization will be responsible for maintaining the delivered software).&gt;</w:t>
-      </w:r>
+        <w:t>&lt;Describe any items or issues that will limit the options available to the developers. These might include: corporate or regulatory policies; hardware limitations (timing requirements, memory requirements); interfaces to other applications; specific technologies, tools, and databases to be used; parallel operations; language requirements; communications protocols; security considerations; design conventions or programming standards (for example, if the customer’s organization will be responsible for maintaining the delivered software)</w:t>
+      </w:r>
+      <w:proofErr w:type="gramStart"/>
+      <w:r>
+        <w:t>.&gt;</w:t>
+      </w:r>
+      <w:proofErr w:type="gramEnd"/>
     </w:p>
     <w:p>
       <w:pPr>
@@ -2487,8 +2880,13 @@
         <w:pStyle w:val="template"/>
       </w:pPr>
       <w:r>
-        <w:t>&lt;List the user documentation components (such as user manuals, on-line help, and tutorials) that will be delivered along with the software. Identify any known user documentation delivery formats or standards.&gt;</w:t>
-      </w:r>
+        <w:t>&lt;List the user documentation components (such as user manuals, on-line help, and tutorials) that will be delivered along with the software. Identify any known user documentation delivery formats or standards</w:t>
+      </w:r>
+      <w:proofErr w:type="gramStart"/>
+      <w:r>
+        <w:t>.&gt;</w:t>
+      </w:r>
+      <w:proofErr w:type="gramEnd"/>
     </w:p>
     <w:p>
       <w:pPr>
@@ -2507,8 +2905,21 @@
         <w:pStyle w:val="template"/>
       </w:pPr>
       <w:r>
-        <w:t>&lt;List any assumed factors (as opposed to known facts) that could affect the requirements stated in the SRS. These could include third-party or commercial components that you plan to use, issues around the development or operating environment, or constraints. The project could be affected if these assumptions are incorrect, are not shared, or change. Also identify any dependencies the project has on external factors, such as software components that you intend to reuse from another project, unless they are already documented elsewhere (for example, in the vision and scope document or the project plan).&gt;</w:t>
-      </w:r>
+        <w:t xml:space="preserve">&lt;List any assumed factors (as opposed to known facts) that could affect the requirements stated in the SRS. These could include </w:t>
+      </w:r>
+      <w:proofErr w:type="gramStart"/>
+      <w:r>
+        <w:t>third-party</w:t>
+      </w:r>
+      <w:proofErr w:type="gramEnd"/>
+      <w:r>
+        <w:t xml:space="preserve"> or commercial components that you plan to use, issues around the development or operating environment, or constraints. The project could be affected if these assumptions are incorrect, are not shared, or change. Also identify any dependencies the project has on external factors, such as software components that you intend to reuse from another project, unless they are already documented elsewhere (for example, in the vision and scope document or the project plan)</w:t>
+      </w:r>
+      <w:proofErr w:type="gramStart"/>
+      <w:r>
+        <w:t>.&gt;</w:t>
+      </w:r>
+      <w:proofErr w:type="gramEnd"/>
     </w:p>
     <w:p>
       <w:pPr>
@@ -2528,8 +2939,13 @@
         <w:pStyle w:val="template"/>
       </w:pPr>
       <w:r>
-        <w:t>&lt;This template illustrates organizing the functional requirements for the product by system features, the major services provided by the product. You may prefer to organize this section by use case, mode of operation, user class, object class, functional hierarchy, or combinations of these, whatever makes the most logical sense for your product.&gt;</w:t>
-      </w:r>
+        <w:t>&lt;This template illustrates organizing the functional requirements for the product by system features, the major services provided by the product. You may prefer to organize this section by use case, mode of operation, user class, object class, functional hierarchy, or combinations of these, whatever makes the most logical sense for your product</w:t>
+      </w:r>
+      <w:proofErr w:type="gramStart"/>
+      <w:r>
+        <w:t>.&gt;</w:t>
+      </w:r>
+      <w:proofErr w:type="gramEnd"/>
     </w:p>
     <w:p>
       <w:pPr>
@@ -2548,8 +2964,13 @@
         <w:pStyle w:val="template"/>
       </w:pPr>
       <w:r>
-        <w:t>&lt;Don’t really say “System Feature 1.” State the feature name in just a few words.&gt;</w:t>
-      </w:r>
+        <w:t>&lt;Don’t really say “System Feature 1.” State the feature name in just a few words</w:t>
+      </w:r>
+      <w:proofErr w:type="gramStart"/>
+      <w:r>
+        <w:t>.&gt;</w:t>
+      </w:r>
+      <w:proofErr w:type="gramEnd"/>
     </w:p>
     <w:p>
       <w:pPr>
@@ -2573,8 +2994,13 @@
         <w:ind w:left="1350" w:hanging="716"/>
       </w:pPr>
       <w:r>
-        <w:t>&lt;Provide a short description of the feature and indicate whether it is of High, Medium, or Low priority. You could also include specific priority component ratings, such as benefit, penalty, cost, and risk (each rated on a relative scale from a low of 1 to a high of 9).&gt;</w:t>
-      </w:r>
+        <w:t>&lt;Provide a short description of the feature and indicate whether it is of High, Medium, or Low priority. You could also include specific priority component ratings, such as benefit, penalty, cost, and risk (each rated on a relative scale from a low of 1 to a high of 9)</w:t>
+      </w:r>
+      <w:proofErr w:type="gramStart"/>
+      <w:r>
+        <w:t>.&gt;</w:t>
+      </w:r>
+      <w:proofErr w:type="gramEnd"/>
     </w:p>
     <w:p>
       <w:pPr>
@@ -2598,8 +3024,13 @@
         <w:ind w:left="1350" w:hanging="716"/>
       </w:pPr>
       <w:r>
-        <w:t>&lt;List the sequences of user actions and system responses that stimulate the behavior defined for this feature. These will correspond to the dialog elements associated with use cases.&gt;</w:t>
-      </w:r>
+        <w:t>&lt;List the sequences of user actions and system responses that stimulate the behavior defined for this feature. These will correspond to the dialog elements associated with use cases</w:t>
+      </w:r>
+      <w:proofErr w:type="gramStart"/>
+      <w:r>
+        <w:t>.&gt;</w:t>
+      </w:r>
+      <w:proofErr w:type="gramEnd"/>
     </w:p>
     <w:p>
       <w:pPr>
@@ -2626,8 +3057,13 @@
         </w:rPr>
       </w:pPr>
       <w:r>
-        <w:t>&lt;Itemize the detailed functional requirements associated with this feature. These are the software capabilities that must be present in order for the user to carry out the services provided by the feature, or to execute the use case. Include how the product should respond to anticipated error conditions or invalid inputs. Requirements should be concise, complete, unambiguous, verifiable, and necessary. Use “TBD” as a placeholder to indicate when necessary information is not yet available.&gt;</w:t>
-      </w:r>
+        <w:t>&lt;Itemize the detailed functional requirements associated with this feature. These are the software capabilities that must be present in order for the user to carry out the services provided by the feature, or to execute the use case. Include how the product should respond to anticipated error conditions or invalid inputs. Requirements should be concise, complete, unambiguous, verifiable, and necessary. Use “TBD” as a placeholder to indicate when necessary information is not yet available</w:t>
+      </w:r>
+      <w:proofErr w:type="gramStart"/>
+      <w:r>
+        <w:t>.&gt;</w:t>
+      </w:r>
+      <w:proofErr w:type="gramEnd"/>
     </w:p>
     <w:p>
       <w:pPr>
@@ -2649,8 +3085,13 @@
         <w:ind w:left="1350" w:hanging="716"/>
       </w:pPr>
       <w:r>
-        <w:t>&lt;Each requirement should be uniquely identified with a sequence number or a meaningful tag of some kind.&gt;</w:t>
-      </w:r>
+        <w:t>&lt;Each requirement should be uniquely identified with a sequence number or a meaningful tag of some kind</w:t>
+      </w:r>
+      <w:proofErr w:type="gramStart"/>
+      <w:r>
+        <w:t>.&gt;</w:t>
+      </w:r>
+      <w:proofErr w:type="gramEnd"/>
     </w:p>
     <w:p>
       <w:pPr>
@@ -2725,8 +3166,13 @@
         <w:pStyle w:val="template"/>
       </w:pPr>
       <w:r>
-        <w:t>&lt;Describe the logical characteristics of each interface between the software product and the users. This may include sample screen images, any GUI standards or product family style guides that are to be followed, screen layout constraints, standard buttons and functions (e.g., help) that will appear on every screen, keyboard shortcuts, error message display standards, and so on. Define the software components for which a user interface is needed. Details of the user interface design should be documented in a separate user interface specification.&gt;</w:t>
-      </w:r>
+        <w:t>&lt;Describe the logical characteristics of each interface between the software product and the users. This may include sample screen images, any GUI standards or product family style guides that are to be followed, screen layout constraints, standard buttons and functions (e.g., help) that will appear on every screen, keyboard shortcuts, error message display standards, and so on. Define the software components for which a user interface is needed. Details of the user interface design should be documented in a separate user interface specification</w:t>
+      </w:r>
+      <w:proofErr w:type="gramStart"/>
+      <w:r>
+        <w:t>.&gt;</w:t>
+      </w:r>
+      <w:proofErr w:type="gramEnd"/>
     </w:p>
     <w:p>
       <w:pPr>
@@ -2745,8 +3191,13 @@
         <w:pStyle w:val="template"/>
       </w:pPr>
       <w:r>
-        <w:t>&lt;Describe the logical and physical characteristics of each interface between the software product and the hardware components of the system. This may include the supported device types, the nature of the data and control interactions between the software and the hardware, and communication protocols to be used.&gt;</w:t>
-      </w:r>
+        <w:t>&lt;Describe the logical and physical characteristics of each interface between the software product and the hardware components of the system. This may include the supported device types, the nature of the data and control interactions between the software and the hardware, and communication protocols to be used</w:t>
+      </w:r>
+      <w:proofErr w:type="gramStart"/>
+      <w:r>
+        <w:t>.&gt;</w:t>
+      </w:r>
+      <w:proofErr w:type="gramEnd"/>
     </w:p>
     <w:p>
       <w:pPr>
@@ -2765,8 +3216,13 @@
         <w:pStyle w:val="template"/>
       </w:pPr>
       <w:r>
-        <w:t>&lt;Describe the connections between this product and other specific software components (name and version), including databases, operating systems, tools, libraries, and integrated commercial components. Identify the data items or messages coming into the system and going out and describe the purpose of each. Describe the services needed and the nature of communications. Refer to documents that describe detailed application programming interface protocols. Identify data that will be shared across software components. If the data sharing mechanism must be implemented in a specific way (for example, use of a global data area in a multitasking operating system), specify this as an implementation constraint.&gt;</w:t>
-      </w:r>
+        <w:t>&lt;Describe the connections between this product and other specific software components (name and version), including databases, operating systems, tools, libraries, and integrated commercial components. Identify the data items or messages coming into the system and going out and describe the purpose of each. Describe the services needed and the nature of communications. Refer to documents that describe detailed application programming interface protocols. Identify data that will be shared across software components. If the data sharing mechanism must be implemented in a specific way (for example, use of a global data area in a multitasking operating system), specify this as an implementation constraint</w:t>
+      </w:r>
+      <w:proofErr w:type="gramStart"/>
+      <w:r>
+        <w:t>.&gt;</w:t>
+      </w:r>
+      <w:proofErr w:type="gramEnd"/>
     </w:p>
     <w:p>
       <w:pPr>
@@ -2785,8 +3241,13 @@
         <w:pStyle w:val="template"/>
       </w:pPr>
       <w:r>
-        <w:t>&lt;Describe the requirements associated with any communications functions required by this product, including e-mail, web browser, network server communications protocols, electronic forms, and so on. Define any pertinent message formatting. Identify any communication standards that will be used, such as FTP or HTTP. Specify any communication security or encryption issues, data transfer rates, and synchronization mechanisms.&gt;</w:t>
-      </w:r>
+        <w:t>&lt;Describe the requirements associated with any communications functions required by this product, including e-mail, web browser, network server communications protocols, electronic forms, and so on. Define any pertinent message formatting. Identify any communication standards that will be used, such as FTP or HTTP. Specify any communication security or encryption issues, data transfer rates, and synchronization mechanisms</w:t>
+      </w:r>
+      <w:proofErr w:type="gramStart"/>
+      <w:r>
+        <w:t>.&gt;</w:t>
+      </w:r>
+      <w:proofErr w:type="gramEnd"/>
     </w:p>
     <w:p>
       <w:pPr>
@@ -2815,8 +3276,13 @@
         <w:pStyle w:val="template"/>
       </w:pPr>
       <w:r>
-        <w:t>&lt;If there are performance requirements for the product under various circumstances, state them here and explain their rationale, to help the developers understand the intent and make suitable design choices. Specify the timing relationships for real time systems. Make such requirements as specific as possible. You may need to state performance requirements for individual functional requirements or features.&gt;</w:t>
-      </w:r>
+        <w:t>&lt;If there are performance requirements for the product under various circumstances, state them here and explain their rationale, to help the developers understand the intent and make suitable design choices. Specify the timing relationships for real time systems. Make such requirements as specific as possible. You may need to state performance requirements for individual functional requirements or features</w:t>
+      </w:r>
+      <w:proofErr w:type="gramStart"/>
+      <w:r>
+        <w:t>.&gt;</w:t>
+      </w:r>
+      <w:proofErr w:type="gramEnd"/>
     </w:p>
     <w:p>
       <w:pPr>
@@ -2835,8 +3301,13 @@
         <w:pStyle w:val="template"/>
       </w:pPr>
       <w:r>
-        <w:t>&lt;Specify those requirements that are concerned with possible loss, damage, or harm that could result from the use of the product. Define any safeguards or actions that must be taken, as well as actions that must be prevented. Refer to any external policies or regulations that state safety issues that affect the product’s design or use. Define any safety certifications that must be satisfied.&gt;</w:t>
-      </w:r>
+        <w:t>&lt;Specify those requirements that are concerned with possible loss, damage, or harm that could result from the use of the product. Define any safeguards or actions that must be taken, as well as actions that must be prevented. Refer to any external policies or regulations that state safety issues that affect the product’s design or use. Define any safety certifications that must be satisfied</w:t>
+      </w:r>
+      <w:proofErr w:type="gramStart"/>
+      <w:r>
+        <w:t>.&gt;</w:t>
+      </w:r>
+      <w:proofErr w:type="gramEnd"/>
     </w:p>
     <w:p>
       <w:pPr>
@@ -2855,8 +3326,13 @@
         <w:pStyle w:val="template"/>
       </w:pPr>
       <w:r>
-        <w:t>&lt;Specify any requirements regarding security or privacy issues surrounding use of the product or protection of the data used or created by the product. Define any user identity authentication requirements. Refer to any external policies or regulations containing security issues that affect the product. Define any security or privacy certifications that must be satisfied.&gt;</w:t>
-      </w:r>
+        <w:t>&lt;Specify any requirements regarding security or privacy issues surrounding use of the product or protection of the data used or created by the product. Define any user identity authentication requirements. Refer to any external policies or regulations containing security issues that affect the product. Define any security or privacy certifications that must be satisfied</w:t>
+      </w:r>
+      <w:proofErr w:type="gramStart"/>
+      <w:r>
+        <w:t>.&gt;</w:t>
+      </w:r>
+      <w:proofErr w:type="gramEnd"/>
     </w:p>
     <w:p>
       <w:pPr>
@@ -2875,8 +3351,13 @@
         <w:pStyle w:val="template"/>
       </w:pPr>
       <w:r>
-        <w:t>&lt;Specify any additional quality characteristics for the product that will be important to either the customers or the developers. Some to consider are: adaptability, availability, correctness, flexibility, interoperability, maintainability, portability, reliability, reusability, robustness, testability, and usability. Write these to be specific, quantitative, and verifiable when possible. At the least, clarify the relative preferences for various attributes, such as ease of use over ease of learning.&gt;</w:t>
-      </w:r>
+        <w:t>&lt;Specify any additional quality characteristics for the product that will be important to either the customers or the developers. Some to consider are: adaptability, availability, correctness, flexibility, interoperability, maintainability, portability, reliability, reusability, robustness, testability, and usability. Write these to be specific, quantitative, and verifiable when possible. At the least, clarify the relative preferences for various attributes, such as ease of use over ease of learning</w:t>
+      </w:r>
+      <w:proofErr w:type="gramStart"/>
+      <w:r>
+        <w:t>.&gt;</w:t>
+      </w:r>
+      <w:proofErr w:type="gramEnd"/>
     </w:p>
     <w:p>
       <w:pPr>
@@ -2895,8 +3376,21 @@
         <w:pStyle w:val="template"/>
       </w:pPr>
       <w:r>
-        <w:t>&lt;Define any other requirements not covered elsewhere in the SRS. This might include database requirements, internationalization requirements, legal requirements, reuse objectives for the project, and so on. Add any new sections that are pertinent to the project.&gt;</w:t>
-      </w:r>
+        <w:t xml:space="preserve">&lt;Define any other requirements not covered elsewhere in the SRS. This might include database requirements, internationalization requirements, </w:t>
+      </w:r>
+      <w:proofErr w:type="gramStart"/>
+      <w:r>
+        <w:t>legal</w:t>
+      </w:r>
+      <w:proofErr w:type="gramEnd"/>
+      <w:r>
+        <w:t xml:space="preserve"> requirements, reuse objectives for the project, and so on. Add any new sections that are pertinent to the project</w:t>
+      </w:r>
+      <w:proofErr w:type="gramStart"/>
+      <w:r>
+        <w:t>.&gt;</w:t>
+      </w:r>
+      <w:proofErr w:type="gramEnd"/>
     </w:p>
     <w:p>
       <w:pPr>
@@ -2915,8 +3409,13 @@
         <w:pStyle w:val="template"/>
       </w:pPr>
       <w:r>
-        <w:t>&lt;Define all the terms necessary to properly interpret the SRS, including acronyms and abbreviations. You may wish to build a separate glossary that spans multiple projects or the entire organization, and just include terms specific to a single project in each SRS.&gt;</w:t>
-      </w:r>
+        <w:t>&lt;Define all the terms necessary to properly interpret the SRS, including acronyms and abbreviations. You may wish to build a separate glossary that spans multiple projects or the entire organization, and just include terms specific to a single project in each SRS</w:t>
+      </w:r>
+      <w:proofErr w:type="gramStart"/>
+      <w:r>
+        <w:t>.&gt;</w:t>
+      </w:r>
+      <w:proofErr w:type="gramEnd"/>
     </w:p>
     <w:p>
       <w:pPr>
@@ -2940,12 +3439,14 @@
       <w:r>
         <w:t>&lt;Optionally, include any pertinent analysis models, such as data flow diagrams, class diagrams, state-transition diagrams, or entity-relationship diagrams</w:t>
       </w:r>
+      <w:proofErr w:type="gramStart"/>
       <w:r>
         <w:rPr>
           <w:i w:val="0"/>
         </w:rPr>
         <w:t>.&gt;</w:t>
       </w:r>
+      <w:proofErr w:type="gramEnd"/>
     </w:p>
     <w:p>
       <w:pPr>
@@ -2964,8 +3465,21 @@
         <w:pStyle w:val="template"/>
       </w:pPr>
       <w:r>
-        <w:t>&lt; This is a dynamic list of the open requirements issues that remain to be resolved, including TBDs, pending decisions, information that is needed, conflicts awaiting resolution, and the like.&gt;</w:t>
-      </w:r>
+        <w:t xml:space="preserve">&lt; This is a dynamic list of the open requirements issues that remain to be resolved, including </w:t>
+      </w:r>
+      <w:proofErr w:type="spellStart"/>
+      <w:r>
+        <w:t>TBDs</w:t>
+      </w:r>
+      <w:proofErr w:type="spellEnd"/>
+      <w:r>
+        <w:t>, pending decisions, information that is needed, conflicts awaiting resolution, and the like</w:t>
+      </w:r>
+      <w:proofErr w:type="gramStart"/>
+      <w:r>
+        <w:t>.&gt;</w:t>
+      </w:r>
+      <w:proofErr w:type="gramEnd"/>
     </w:p>
     <w:sectPr>
       <w:headerReference w:type="default" r:id="rId11"/>
@@ -3145,7 +3659,7 @@
         <w:rPr>
           <w:noProof/>
         </w:rPr>
-        <w:t>1</w:t>
+        <w:t>2</w:t>
       </w:r>
     </w:fldSimple>
   </w:p>
@@ -3154,6 +3668,32 @@
 
 <file path=word/numbering.xml><?xml version="1.0" encoding="utf-8"?>
 <w:numbering xmlns:mo="http://schemas.microsoft.com/office/mac/office/2008/main" xmlns:ve="http://schemas.openxmlformats.org/markup-compatibility/2006" xmlns:mv="urn:schemas-microsoft-com:mac:vml" xmlns:o="urn:schemas-microsoft-com:office:office" xmlns:r="http://schemas.openxmlformats.org/officeDocument/2006/relationships" xmlns:m="http://schemas.openxmlformats.org/officeDocument/2006/math" xmlns:v="urn:schemas-microsoft-com:vml" xmlns:wp="http://schemas.openxmlformats.org/drawingml/2006/wordprocessingDrawing" xmlns:w10="urn:schemas-microsoft-com:office:word" xmlns:w="http://schemas.openxmlformats.org/wordprocessingml/2006/main" xmlns:wne="http://schemas.microsoft.com/office/word/2006/wordml">
+  <w:numPicBullet w:numPicBulletId="0">
+    <w:pict>
+      <v:shapetype id="_x0000_t75" coordsize="21600,21600" o:spt="75" o:preferrelative="t" path="m@4@5l@4@11@9@11@9@5xe" filled="f" stroked="f">
+        <v:stroke joinstyle="miter"/>
+        <v:formulas>
+          <v:f eqn="if lineDrawn pixelLineWidth 0"/>
+          <v:f eqn="sum @0 1 0"/>
+          <v:f eqn="sum 0 0 @1"/>
+          <v:f eqn="prod @2 1 2"/>
+          <v:f eqn="prod @3 21600 pixelWidth"/>
+          <v:f eqn="prod @3 21600 pixelHeight"/>
+          <v:f eqn="sum @0 0 1"/>
+          <v:f eqn="prod @6 1 2"/>
+          <v:f eqn="prod @7 21600 pixelWidth"/>
+          <v:f eqn="sum @8 21600 0"/>
+          <v:f eqn="prod @7 21600 pixelHeight"/>
+          <v:f eqn="sum @10 21600 0"/>
+        </v:formulas>
+        <v:path o:extrusionok="f" gradientshapeok="t" o:connecttype="rect"/>
+        <o:lock v:ext="edit" aspectratio="t"/>
+      </v:shapetype>
+      <v:shape id="_x0000_i1027" type="#_x0000_t75" style="width:63.2pt;height:48pt" o:bullet="t">
+        <v:imagedata r:id="rId1" o:title="v-icon.png"/>
+      </v:shape>
+    </w:pict>
+  </w:numPicBullet>
   <w:abstractNum w:abstractNumId="0">
     <w:nsid w:val="FFFFFFFB"/>
     <w:multiLevelType w:val="multilevel"/>
@@ -3231,8 +3771,1058 @@
       <w:lvlJc w:val="left"/>
     </w:lvl>
   </w:abstractNum>
+  <w:abstractNum w:abstractNumId="1">
+    <w:nsid w:val="067F7047"/>
+    <w:multiLevelType w:val="hybridMultilevel"/>
+    <w:tmpl w:val="3D9600A2"/>
+    <w:lvl w:ilvl="0" w:tplc="66008948">
+      <w:start w:val="1"/>
+      <w:numFmt w:val="bullet"/>
+      <w:lvlText w:val=""/>
+      <w:lvlPicBulletId w:val="0"/>
+      <w:lvlJc w:val="left"/>
+      <w:pPr>
+        <w:ind w:left="720" w:hanging="360"/>
+      </w:pPr>
+      <w:rPr>
+        <w:rFonts w:ascii="Symbol" w:hAnsi="Symbol" w:hint="default"/>
+      </w:rPr>
+    </w:lvl>
+    <w:lvl w:ilvl="1" w:tplc="04090003" w:tentative="1">
+      <w:start w:val="1"/>
+      <w:numFmt w:val="bullet"/>
+      <w:lvlText w:val="o"/>
+      <w:lvlJc w:val="left"/>
+      <w:pPr>
+        <w:ind w:left="1440" w:hanging="360"/>
+      </w:pPr>
+      <w:rPr>
+        <w:rFonts w:ascii="Courier New" w:hAnsi="Courier New" w:hint="default"/>
+      </w:rPr>
+    </w:lvl>
+    <w:lvl w:ilvl="2" w:tplc="04090005" w:tentative="1">
+      <w:start w:val="1"/>
+      <w:numFmt w:val="bullet"/>
+      <w:lvlText w:val=""/>
+      <w:lvlJc w:val="left"/>
+      <w:pPr>
+        <w:ind w:left="2160" w:hanging="360"/>
+      </w:pPr>
+      <w:rPr>
+        <w:rFonts w:ascii="Wingdings" w:hAnsi="Wingdings" w:hint="default"/>
+      </w:rPr>
+    </w:lvl>
+    <w:lvl w:ilvl="3" w:tplc="04090001" w:tentative="1">
+      <w:start w:val="1"/>
+      <w:numFmt w:val="bullet"/>
+      <w:lvlText w:val=""/>
+      <w:lvlJc w:val="left"/>
+      <w:pPr>
+        <w:ind w:left="2880" w:hanging="360"/>
+      </w:pPr>
+      <w:rPr>
+        <w:rFonts w:ascii="Symbol" w:hAnsi="Symbol" w:hint="default"/>
+      </w:rPr>
+    </w:lvl>
+    <w:lvl w:ilvl="4" w:tplc="04090003" w:tentative="1">
+      <w:start w:val="1"/>
+      <w:numFmt w:val="bullet"/>
+      <w:lvlText w:val="o"/>
+      <w:lvlJc w:val="left"/>
+      <w:pPr>
+        <w:ind w:left="3600" w:hanging="360"/>
+      </w:pPr>
+      <w:rPr>
+        <w:rFonts w:ascii="Courier New" w:hAnsi="Courier New" w:hint="default"/>
+      </w:rPr>
+    </w:lvl>
+    <w:lvl w:ilvl="5" w:tplc="04090005" w:tentative="1">
+      <w:start w:val="1"/>
+      <w:numFmt w:val="bullet"/>
+      <w:lvlText w:val=""/>
+      <w:lvlJc w:val="left"/>
+      <w:pPr>
+        <w:ind w:left="4320" w:hanging="360"/>
+      </w:pPr>
+      <w:rPr>
+        <w:rFonts w:ascii="Wingdings" w:hAnsi="Wingdings" w:hint="default"/>
+      </w:rPr>
+    </w:lvl>
+    <w:lvl w:ilvl="6" w:tplc="04090001" w:tentative="1">
+      <w:start w:val="1"/>
+      <w:numFmt w:val="bullet"/>
+      <w:lvlText w:val=""/>
+      <w:lvlJc w:val="left"/>
+      <w:pPr>
+        <w:ind w:left="5040" w:hanging="360"/>
+      </w:pPr>
+      <w:rPr>
+        <w:rFonts w:ascii="Symbol" w:hAnsi="Symbol" w:hint="default"/>
+      </w:rPr>
+    </w:lvl>
+    <w:lvl w:ilvl="7" w:tplc="04090003" w:tentative="1">
+      <w:start w:val="1"/>
+      <w:numFmt w:val="bullet"/>
+      <w:lvlText w:val="o"/>
+      <w:lvlJc w:val="left"/>
+      <w:pPr>
+        <w:ind w:left="5760" w:hanging="360"/>
+      </w:pPr>
+      <w:rPr>
+        <w:rFonts w:ascii="Courier New" w:hAnsi="Courier New" w:hint="default"/>
+      </w:rPr>
+    </w:lvl>
+    <w:lvl w:ilvl="8" w:tplc="04090005" w:tentative="1">
+      <w:start w:val="1"/>
+      <w:numFmt w:val="bullet"/>
+      <w:lvlText w:val=""/>
+      <w:lvlJc w:val="left"/>
+      <w:pPr>
+        <w:ind w:left="6480" w:hanging="360"/>
+      </w:pPr>
+      <w:rPr>
+        <w:rFonts w:ascii="Wingdings" w:hAnsi="Wingdings" w:hint="default"/>
+      </w:rPr>
+    </w:lvl>
+  </w:abstractNum>
+  <w:abstractNum w:abstractNumId="2">
+    <w:nsid w:val="23041159"/>
+    <w:multiLevelType w:val="multilevel"/>
+    <w:tmpl w:val="98A8D344"/>
+    <w:lvl w:ilvl="0">
+      <w:start w:val="1"/>
+      <w:numFmt w:val="bullet"/>
+      <w:lvlText w:val=""/>
+      <w:lvlPicBulletId w:val="0"/>
+      <w:lvlJc w:val="left"/>
+      <w:pPr>
+        <w:ind w:left="720" w:hanging="550"/>
+      </w:pPr>
+      <w:rPr>
+        <w:rFonts w:ascii="Symbol" w:hAnsi="Symbol" w:hint="default"/>
+      </w:rPr>
+    </w:lvl>
+    <w:lvl w:ilvl="1">
+      <w:start w:val="1"/>
+      <w:numFmt w:val="bullet"/>
+      <w:lvlText w:val="o"/>
+      <w:lvlJc w:val="left"/>
+      <w:pPr>
+        <w:ind w:left="1440" w:hanging="360"/>
+      </w:pPr>
+      <w:rPr>
+        <w:rFonts w:ascii="Courier New" w:hAnsi="Courier New" w:hint="default"/>
+      </w:rPr>
+    </w:lvl>
+    <w:lvl w:ilvl="2">
+      <w:start w:val="1"/>
+      <w:numFmt w:val="bullet"/>
+      <w:lvlText w:val=""/>
+      <w:lvlJc w:val="left"/>
+      <w:pPr>
+        <w:ind w:left="2160" w:hanging="360"/>
+      </w:pPr>
+      <w:rPr>
+        <w:rFonts w:ascii="Wingdings" w:hAnsi="Wingdings" w:hint="default"/>
+      </w:rPr>
+    </w:lvl>
+    <w:lvl w:ilvl="3">
+      <w:start w:val="1"/>
+      <w:numFmt w:val="bullet"/>
+      <w:lvlText w:val=""/>
+      <w:lvlJc w:val="left"/>
+      <w:pPr>
+        <w:ind w:left="2880" w:hanging="360"/>
+      </w:pPr>
+      <w:rPr>
+        <w:rFonts w:ascii="Symbol" w:hAnsi="Symbol" w:hint="default"/>
+      </w:rPr>
+    </w:lvl>
+    <w:lvl w:ilvl="4">
+      <w:start w:val="1"/>
+      <w:numFmt w:val="bullet"/>
+      <w:lvlText w:val="o"/>
+      <w:lvlJc w:val="left"/>
+      <w:pPr>
+        <w:ind w:left="3600" w:hanging="360"/>
+      </w:pPr>
+      <w:rPr>
+        <w:rFonts w:ascii="Courier New" w:hAnsi="Courier New" w:hint="default"/>
+      </w:rPr>
+    </w:lvl>
+    <w:lvl w:ilvl="5">
+      <w:start w:val="1"/>
+      <w:numFmt w:val="bullet"/>
+      <w:lvlText w:val=""/>
+      <w:lvlJc w:val="left"/>
+      <w:pPr>
+        <w:ind w:left="4320" w:hanging="360"/>
+      </w:pPr>
+      <w:rPr>
+        <w:rFonts w:ascii="Wingdings" w:hAnsi="Wingdings" w:hint="default"/>
+      </w:rPr>
+    </w:lvl>
+    <w:lvl w:ilvl="6">
+      <w:start w:val="1"/>
+      <w:numFmt w:val="bullet"/>
+      <w:lvlText w:val=""/>
+      <w:lvlJc w:val="left"/>
+      <w:pPr>
+        <w:ind w:left="5040" w:hanging="360"/>
+      </w:pPr>
+      <w:rPr>
+        <w:rFonts w:ascii="Symbol" w:hAnsi="Symbol" w:hint="default"/>
+      </w:rPr>
+    </w:lvl>
+    <w:lvl w:ilvl="7">
+      <w:start w:val="1"/>
+      <w:numFmt w:val="bullet"/>
+      <w:lvlText w:val="o"/>
+      <w:lvlJc w:val="left"/>
+      <w:pPr>
+        <w:ind w:left="5760" w:hanging="360"/>
+      </w:pPr>
+      <w:rPr>
+        <w:rFonts w:ascii="Courier New" w:hAnsi="Courier New" w:hint="default"/>
+      </w:rPr>
+    </w:lvl>
+    <w:lvl w:ilvl="8">
+      <w:start w:val="1"/>
+      <w:numFmt w:val="bullet"/>
+      <w:lvlText w:val=""/>
+      <w:lvlJc w:val="left"/>
+      <w:pPr>
+        <w:ind w:left="6480" w:hanging="360"/>
+      </w:pPr>
+      <w:rPr>
+        <w:rFonts w:ascii="Wingdings" w:hAnsi="Wingdings" w:hint="default"/>
+      </w:rPr>
+    </w:lvl>
+  </w:abstractNum>
+  <w:abstractNum w:abstractNumId="3">
+    <w:nsid w:val="23F93822"/>
+    <w:multiLevelType w:val="hybridMultilevel"/>
+    <w:tmpl w:val="40E2AED0"/>
+    <w:lvl w:ilvl="0" w:tplc="268E5BF2">
+      <w:start w:val="1"/>
+      <w:numFmt w:val="bullet"/>
+      <w:lvlText w:val=""/>
+      <w:lvlJc w:val="left"/>
+      <w:pPr>
+        <w:ind w:left="720" w:hanging="380"/>
+      </w:pPr>
+      <w:rPr>
+        <w:rFonts w:ascii="Symbol" w:hAnsi="Symbol" w:hint="default"/>
+      </w:rPr>
+    </w:lvl>
+    <w:lvl w:ilvl="1" w:tplc="04090003" w:tentative="1">
+      <w:start w:val="1"/>
+      <w:numFmt w:val="bullet"/>
+      <w:lvlText w:val="o"/>
+      <w:lvlJc w:val="left"/>
+      <w:pPr>
+        <w:ind w:left="1440" w:hanging="360"/>
+      </w:pPr>
+      <w:rPr>
+        <w:rFonts w:ascii="Courier New" w:hAnsi="Courier New" w:hint="default"/>
+      </w:rPr>
+    </w:lvl>
+    <w:lvl w:ilvl="2" w:tplc="04090005" w:tentative="1">
+      <w:start w:val="1"/>
+      <w:numFmt w:val="bullet"/>
+      <w:lvlText w:val=""/>
+      <w:lvlJc w:val="left"/>
+      <w:pPr>
+        <w:ind w:left="2160" w:hanging="360"/>
+      </w:pPr>
+      <w:rPr>
+        <w:rFonts w:ascii="Wingdings" w:hAnsi="Wingdings" w:hint="default"/>
+      </w:rPr>
+    </w:lvl>
+    <w:lvl w:ilvl="3" w:tplc="04090001" w:tentative="1">
+      <w:start w:val="1"/>
+      <w:numFmt w:val="bullet"/>
+      <w:lvlText w:val=""/>
+      <w:lvlJc w:val="left"/>
+      <w:pPr>
+        <w:ind w:left="2880" w:hanging="360"/>
+      </w:pPr>
+      <w:rPr>
+        <w:rFonts w:ascii="Symbol" w:hAnsi="Symbol" w:hint="default"/>
+      </w:rPr>
+    </w:lvl>
+    <w:lvl w:ilvl="4" w:tplc="04090003" w:tentative="1">
+      <w:start w:val="1"/>
+      <w:numFmt w:val="bullet"/>
+      <w:lvlText w:val="o"/>
+      <w:lvlJc w:val="left"/>
+      <w:pPr>
+        <w:ind w:left="3600" w:hanging="360"/>
+      </w:pPr>
+      <w:rPr>
+        <w:rFonts w:ascii="Courier New" w:hAnsi="Courier New" w:hint="default"/>
+      </w:rPr>
+    </w:lvl>
+    <w:lvl w:ilvl="5" w:tplc="04090005" w:tentative="1">
+      <w:start w:val="1"/>
+      <w:numFmt w:val="bullet"/>
+      <w:lvlText w:val=""/>
+      <w:lvlJc w:val="left"/>
+      <w:pPr>
+        <w:ind w:left="4320" w:hanging="360"/>
+      </w:pPr>
+      <w:rPr>
+        <w:rFonts w:ascii="Wingdings" w:hAnsi="Wingdings" w:hint="default"/>
+      </w:rPr>
+    </w:lvl>
+    <w:lvl w:ilvl="6" w:tplc="04090001" w:tentative="1">
+      <w:start w:val="1"/>
+      <w:numFmt w:val="bullet"/>
+      <w:lvlText w:val=""/>
+      <w:lvlJc w:val="left"/>
+      <w:pPr>
+        <w:ind w:left="5040" w:hanging="360"/>
+      </w:pPr>
+      <w:rPr>
+        <w:rFonts w:ascii="Symbol" w:hAnsi="Symbol" w:hint="default"/>
+      </w:rPr>
+    </w:lvl>
+    <w:lvl w:ilvl="7" w:tplc="04090003" w:tentative="1">
+      <w:start w:val="1"/>
+      <w:numFmt w:val="bullet"/>
+      <w:lvlText w:val="o"/>
+      <w:lvlJc w:val="left"/>
+      <w:pPr>
+        <w:ind w:left="5760" w:hanging="360"/>
+      </w:pPr>
+      <w:rPr>
+        <w:rFonts w:ascii="Courier New" w:hAnsi="Courier New" w:hint="default"/>
+      </w:rPr>
+    </w:lvl>
+    <w:lvl w:ilvl="8" w:tplc="04090005" w:tentative="1">
+      <w:start w:val="1"/>
+      <w:numFmt w:val="bullet"/>
+      <w:lvlText w:val=""/>
+      <w:lvlJc w:val="left"/>
+      <w:pPr>
+        <w:ind w:left="6480" w:hanging="360"/>
+      </w:pPr>
+      <w:rPr>
+        <w:rFonts w:ascii="Wingdings" w:hAnsi="Wingdings" w:hint="default"/>
+      </w:rPr>
+    </w:lvl>
+  </w:abstractNum>
+  <w:abstractNum w:abstractNumId="4">
+    <w:nsid w:val="2D042F85"/>
+    <w:multiLevelType w:val="hybridMultilevel"/>
+    <w:tmpl w:val="85C09C7C"/>
+    <w:lvl w:ilvl="0" w:tplc="5F469100">
+      <w:start w:val="1"/>
+      <w:numFmt w:val="bullet"/>
+      <w:lvlText w:val=""/>
+      <w:lvlPicBulletId w:val="0"/>
+      <w:lvlJc w:val="left"/>
+      <w:pPr>
+        <w:ind w:left="720" w:hanging="380"/>
+      </w:pPr>
+      <w:rPr>
+        <w:rFonts w:ascii="Symbol" w:hAnsi="Symbol" w:hint="default"/>
+      </w:rPr>
+    </w:lvl>
+    <w:lvl w:ilvl="1" w:tplc="04090003" w:tentative="1">
+      <w:start w:val="1"/>
+      <w:numFmt w:val="bullet"/>
+      <w:lvlText w:val="o"/>
+      <w:lvlJc w:val="left"/>
+      <w:pPr>
+        <w:ind w:left="1440" w:hanging="360"/>
+      </w:pPr>
+      <w:rPr>
+        <w:rFonts w:ascii="Courier New" w:hAnsi="Courier New" w:hint="default"/>
+      </w:rPr>
+    </w:lvl>
+    <w:lvl w:ilvl="2" w:tplc="04090005" w:tentative="1">
+      <w:start w:val="1"/>
+      <w:numFmt w:val="bullet"/>
+      <w:lvlText w:val=""/>
+      <w:lvlJc w:val="left"/>
+      <w:pPr>
+        <w:ind w:left="2160" w:hanging="360"/>
+      </w:pPr>
+      <w:rPr>
+        <w:rFonts w:ascii="Wingdings" w:hAnsi="Wingdings" w:hint="default"/>
+      </w:rPr>
+    </w:lvl>
+    <w:lvl w:ilvl="3" w:tplc="04090001" w:tentative="1">
+      <w:start w:val="1"/>
+      <w:numFmt w:val="bullet"/>
+      <w:lvlText w:val=""/>
+      <w:lvlJc w:val="left"/>
+      <w:pPr>
+        <w:ind w:left="2880" w:hanging="360"/>
+      </w:pPr>
+      <w:rPr>
+        <w:rFonts w:ascii="Symbol" w:hAnsi="Symbol" w:hint="default"/>
+      </w:rPr>
+    </w:lvl>
+    <w:lvl w:ilvl="4" w:tplc="04090003" w:tentative="1">
+      <w:start w:val="1"/>
+      <w:numFmt w:val="bullet"/>
+      <w:lvlText w:val="o"/>
+      <w:lvlJc w:val="left"/>
+      <w:pPr>
+        <w:ind w:left="3600" w:hanging="360"/>
+      </w:pPr>
+      <w:rPr>
+        <w:rFonts w:ascii="Courier New" w:hAnsi="Courier New" w:hint="default"/>
+      </w:rPr>
+    </w:lvl>
+    <w:lvl w:ilvl="5" w:tplc="04090005" w:tentative="1">
+      <w:start w:val="1"/>
+      <w:numFmt w:val="bullet"/>
+      <w:lvlText w:val=""/>
+      <w:lvlJc w:val="left"/>
+      <w:pPr>
+        <w:ind w:left="4320" w:hanging="360"/>
+      </w:pPr>
+      <w:rPr>
+        <w:rFonts w:ascii="Wingdings" w:hAnsi="Wingdings" w:hint="default"/>
+      </w:rPr>
+    </w:lvl>
+    <w:lvl w:ilvl="6" w:tplc="04090001" w:tentative="1">
+      <w:start w:val="1"/>
+      <w:numFmt w:val="bullet"/>
+      <w:lvlText w:val=""/>
+      <w:lvlJc w:val="left"/>
+      <w:pPr>
+        <w:ind w:left="5040" w:hanging="360"/>
+      </w:pPr>
+      <w:rPr>
+        <w:rFonts w:ascii="Symbol" w:hAnsi="Symbol" w:hint="default"/>
+      </w:rPr>
+    </w:lvl>
+    <w:lvl w:ilvl="7" w:tplc="04090003" w:tentative="1">
+      <w:start w:val="1"/>
+      <w:numFmt w:val="bullet"/>
+      <w:lvlText w:val="o"/>
+      <w:lvlJc w:val="left"/>
+      <w:pPr>
+        <w:ind w:left="5760" w:hanging="360"/>
+      </w:pPr>
+      <w:rPr>
+        <w:rFonts w:ascii="Courier New" w:hAnsi="Courier New" w:hint="default"/>
+      </w:rPr>
+    </w:lvl>
+    <w:lvl w:ilvl="8" w:tplc="04090005" w:tentative="1">
+      <w:start w:val="1"/>
+      <w:numFmt w:val="bullet"/>
+      <w:lvlText w:val=""/>
+      <w:lvlJc w:val="left"/>
+      <w:pPr>
+        <w:ind w:left="6480" w:hanging="360"/>
+      </w:pPr>
+      <w:rPr>
+        <w:rFonts w:ascii="Wingdings" w:hAnsi="Wingdings" w:hint="default"/>
+      </w:rPr>
+    </w:lvl>
+  </w:abstractNum>
+  <w:abstractNum w:abstractNumId="5">
+    <w:nsid w:val="488E33F7"/>
+    <w:multiLevelType w:val="hybridMultilevel"/>
+    <w:tmpl w:val="A2EE369C"/>
+    <w:lvl w:ilvl="0" w:tplc="04090001">
+      <w:start w:val="1"/>
+      <w:numFmt w:val="bullet"/>
+      <w:lvlText w:val=""/>
+      <w:lvlJc w:val="left"/>
+      <w:pPr>
+        <w:ind w:left="720" w:hanging="360"/>
+      </w:pPr>
+      <w:rPr>
+        <w:rFonts w:ascii="Symbol" w:hAnsi="Symbol" w:hint="default"/>
+      </w:rPr>
+    </w:lvl>
+    <w:lvl w:ilvl="1" w:tplc="04090003" w:tentative="1">
+      <w:start w:val="1"/>
+      <w:numFmt w:val="bullet"/>
+      <w:lvlText w:val="o"/>
+      <w:lvlJc w:val="left"/>
+      <w:pPr>
+        <w:ind w:left="1440" w:hanging="360"/>
+      </w:pPr>
+      <w:rPr>
+        <w:rFonts w:ascii="Courier New" w:hAnsi="Courier New" w:hint="default"/>
+      </w:rPr>
+    </w:lvl>
+    <w:lvl w:ilvl="2" w:tplc="04090005" w:tentative="1">
+      <w:start w:val="1"/>
+      <w:numFmt w:val="bullet"/>
+      <w:lvlText w:val=""/>
+      <w:lvlJc w:val="left"/>
+      <w:pPr>
+        <w:ind w:left="2160" w:hanging="360"/>
+      </w:pPr>
+      <w:rPr>
+        <w:rFonts w:ascii="Wingdings" w:hAnsi="Wingdings" w:hint="default"/>
+      </w:rPr>
+    </w:lvl>
+    <w:lvl w:ilvl="3" w:tplc="04090001" w:tentative="1">
+      <w:start w:val="1"/>
+      <w:numFmt w:val="bullet"/>
+      <w:lvlText w:val=""/>
+      <w:lvlJc w:val="left"/>
+      <w:pPr>
+        <w:ind w:left="2880" w:hanging="360"/>
+      </w:pPr>
+      <w:rPr>
+        <w:rFonts w:ascii="Symbol" w:hAnsi="Symbol" w:hint="default"/>
+      </w:rPr>
+    </w:lvl>
+    <w:lvl w:ilvl="4" w:tplc="04090003" w:tentative="1">
+      <w:start w:val="1"/>
+      <w:numFmt w:val="bullet"/>
+      <w:lvlText w:val="o"/>
+      <w:lvlJc w:val="left"/>
+      <w:pPr>
+        <w:ind w:left="3600" w:hanging="360"/>
+      </w:pPr>
+      <w:rPr>
+        <w:rFonts w:ascii="Courier New" w:hAnsi="Courier New" w:hint="default"/>
+      </w:rPr>
+    </w:lvl>
+    <w:lvl w:ilvl="5" w:tplc="04090005" w:tentative="1">
+      <w:start w:val="1"/>
+      <w:numFmt w:val="bullet"/>
+      <w:lvlText w:val=""/>
+      <w:lvlJc w:val="left"/>
+      <w:pPr>
+        <w:ind w:left="4320" w:hanging="360"/>
+      </w:pPr>
+      <w:rPr>
+        <w:rFonts w:ascii="Wingdings" w:hAnsi="Wingdings" w:hint="default"/>
+      </w:rPr>
+    </w:lvl>
+    <w:lvl w:ilvl="6" w:tplc="04090001" w:tentative="1">
+      <w:start w:val="1"/>
+      <w:numFmt w:val="bullet"/>
+      <w:lvlText w:val=""/>
+      <w:lvlJc w:val="left"/>
+      <w:pPr>
+        <w:ind w:left="5040" w:hanging="360"/>
+      </w:pPr>
+      <w:rPr>
+        <w:rFonts w:ascii="Symbol" w:hAnsi="Symbol" w:hint="default"/>
+      </w:rPr>
+    </w:lvl>
+    <w:lvl w:ilvl="7" w:tplc="04090003" w:tentative="1">
+      <w:start w:val="1"/>
+      <w:numFmt w:val="bullet"/>
+      <w:lvlText w:val="o"/>
+      <w:lvlJc w:val="left"/>
+      <w:pPr>
+        <w:ind w:left="5760" w:hanging="360"/>
+      </w:pPr>
+      <w:rPr>
+        <w:rFonts w:ascii="Courier New" w:hAnsi="Courier New" w:hint="default"/>
+      </w:rPr>
+    </w:lvl>
+    <w:lvl w:ilvl="8" w:tplc="04090005" w:tentative="1">
+      <w:start w:val="1"/>
+      <w:numFmt w:val="bullet"/>
+      <w:lvlText w:val=""/>
+      <w:lvlJc w:val="left"/>
+      <w:pPr>
+        <w:ind w:left="6480" w:hanging="360"/>
+      </w:pPr>
+      <w:rPr>
+        <w:rFonts w:ascii="Wingdings" w:hAnsi="Wingdings" w:hint="default"/>
+      </w:rPr>
+    </w:lvl>
+  </w:abstractNum>
+  <w:abstractNum w:abstractNumId="6">
+    <w:nsid w:val="533D1743"/>
+    <w:multiLevelType w:val="multilevel"/>
+    <w:tmpl w:val="85C09C7C"/>
+    <w:lvl w:ilvl="0">
+      <w:start w:val="1"/>
+      <w:numFmt w:val="bullet"/>
+      <w:lvlText w:val=""/>
+      <w:lvlPicBulletId w:val="0"/>
+      <w:lvlJc w:val="left"/>
+      <w:pPr>
+        <w:ind w:left="720" w:hanging="380"/>
+      </w:pPr>
+      <w:rPr>
+        <w:rFonts w:ascii="Symbol" w:hAnsi="Symbol" w:hint="default"/>
+      </w:rPr>
+    </w:lvl>
+    <w:lvl w:ilvl="1">
+      <w:start w:val="1"/>
+      <w:numFmt w:val="bullet"/>
+      <w:lvlText w:val="o"/>
+      <w:lvlJc w:val="left"/>
+      <w:pPr>
+        <w:ind w:left="1440" w:hanging="360"/>
+      </w:pPr>
+      <w:rPr>
+        <w:rFonts w:ascii="Courier New" w:hAnsi="Courier New" w:hint="default"/>
+      </w:rPr>
+    </w:lvl>
+    <w:lvl w:ilvl="2">
+      <w:start w:val="1"/>
+      <w:numFmt w:val="bullet"/>
+      <w:lvlText w:val=""/>
+      <w:lvlJc w:val="left"/>
+      <w:pPr>
+        <w:ind w:left="2160" w:hanging="360"/>
+      </w:pPr>
+      <w:rPr>
+        <w:rFonts w:ascii="Wingdings" w:hAnsi="Wingdings" w:hint="default"/>
+      </w:rPr>
+    </w:lvl>
+    <w:lvl w:ilvl="3">
+      <w:start w:val="1"/>
+      <w:numFmt w:val="bullet"/>
+      <w:lvlText w:val=""/>
+      <w:lvlJc w:val="left"/>
+      <w:pPr>
+        <w:ind w:left="2880" w:hanging="360"/>
+      </w:pPr>
+      <w:rPr>
+        <w:rFonts w:ascii="Symbol" w:hAnsi="Symbol" w:hint="default"/>
+      </w:rPr>
+    </w:lvl>
+    <w:lvl w:ilvl="4">
+      <w:start w:val="1"/>
+      <w:numFmt w:val="bullet"/>
+      <w:lvlText w:val="o"/>
+      <w:lvlJc w:val="left"/>
+      <w:pPr>
+        <w:ind w:left="3600" w:hanging="360"/>
+      </w:pPr>
+      <w:rPr>
+        <w:rFonts w:ascii="Courier New" w:hAnsi="Courier New" w:hint="default"/>
+      </w:rPr>
+    </w:lvl>
+    <w:lvl w:ilvl="5">
+      <w:start w:val="1"/>
+      <w:numFmt w:val="bullet"/>
+      <w:lvlText w:val=""/>
+      <w:lvlJc w:val="left"/>
+      <w:pPr>
+        <w:ind w:left="4320" w:hanging="360"/>
+      </w:pPr>
+      <w:rPr>
+        <w:rFonts w:ascii="Wingdings" w:hAnsi="Wingdings" w:hint="default"/>
+      </w:rPr>
+    </w:lvl>
+    <w:lvl w:ilvl="6">
+      <w:start w:val="1"/>
+      <w:numFmt w:val="bullet"/>
+      <w:lvlText w:val=""/>
+      <w:lvlJc w:val="left"/>
+      <w:pPr>
+        <w:ind w:left="5040" w:hanging="360"/>
+      </w:pPr>
+      <w:rPr>
+        <w:rFonts w:ascii="Symbol" w:hAnsi="Symbol" w:hint="default"/>
+      </w:rPr>
+    </w:lvl>
+    <w:lvl w:ilvl="7">
+      <w:start w:val="1"/>
+      <w:numFmt w:val="bullet"/>
+      <w:lvlText w:val="o"/>
+      <w:lvlJc w:val="left"/>
+      <w:pPr>
+        <w:ind w:left="5760" w:hanging="360"/>
+      </w:pPr>
+      <w:rPr>
+        <w:rFonts w:ascii="Courier New" w:hAnsi="Courier New" w:hint="default"/>
+      </w:rPr>
+    </w:lvl>
+    <w:lvl w:ilvl="8">
+      <w:start w:val="1"/>
+      <w:numFmt w:val="bullet"/>
+      <w:lvlText w:val=""/>
+      <w:lvlJc w:val="left"/>
+      <w:pPr>
+        <w:ind w:left="6480" w:hanging="360"/>
+      </w:pPr>
+      <w:rPr>
+        <w:rFonts w:ascii="Wingdings" w:hAnsi="Wingdings" w:hint="default"/>
+      </w:rPr>
+    </w:lvl>
+  </w:abstractNum>
+  <w:abstractNum w:abstractNumId="7">
+    <w:nsid w:val="57470784"/>
+    <w:multiLevelType w:val="multilevel"/>
+    <w:tmpl w:val="3D9600A2"/>
+    <w:lvl w:ilvl="0">
+      <w:start w:val="1"/>
+      <w:numFmt w:val="bullet"/>
+      <w:lvlText w:val=""/>
+      <w:lvlPicBulletId w:val="0"/>
+      <w:lvlJc w:val="left"/>
+      <w:pPr>
+        <w:ind w:left="720" w:hanging="360"/>
+      </w:pPr>
+      <w:rPr>
+        <w:rFonts w:ascii="Symbol" w:hAnsi="Symbol" w:hint="default"/>
+      </w:rPr>
+    </w:lvl>
+    <w:lvl w:ilvl="1">
+      <w:start w:val="1"/>
+      <w:numFmt w:val="bullet"/>
+      <w:lvlText w:val="o"/>
+      <w:lvlJc w:val="left"/>
+      <w:pPr>
+        <w:ind w:left="1440" w:hanging="360"/>
+      </w:pPr>
+      <w:rPr>
+        <w:rFonts w:ascii="Courier New" w:hAnsi="Courier New" w:hint="default"/>
+      </w:rPr>
+    </w:lvl>
+    <w:lvl w:ilvl="2">
+      <w:start w:val="1"/>
+      <w:numFmt w:val="bullet"/>
+      <w:lvlText w:val=""/>
+      <w:lvlJc w:val="left"/>
+      <w:pPr>
+        <w:ind w:left="2160" w:hanging="360"/>
+      </w:pPr>
+      <w:rPr>
+        <w:rFonts w:ascii="Wingdings" w:hAnsi="Wingdings" w:hint="default"/>
+      </w:rPr>
+    </w:lvl>
+    <w:lvl w:ilvl="3">
+      <w:start w:val="1"/>
+      <w:numFmt w:val="bullet"/>
+      <w:lvlText w:val=""/>
+      <w:lvlJc w:val="left"/>
+      <w:pPr>
+        <w:ind w:left="2880" w:hanging="360"/>
+      </w:pPr>
+      <w:rPr>
+        <w:rFonts w:ascii="Symbol" w:hAnsi="Symbol" w:hint="default"/>
+      </w:rPr>
+    </w:lvl>
+    <w:lvl w:ilvl="4">
+      <w:start w:val="1"/>
+      <w:numFmt w:val="bullet"/>
+      <w:lvlText w:val="o"/>
+      <w:lvlJc w:val="left"/>
+      <w:pPr>
+        <w:ind w:left="3600" w:hanging="360"/>
+      </w:pPr>
+      <w:rPr>
+        <w:rFonts w:ascii="Courier New" w:hAnsi="Courier New" w:hint="default"/>
+      </w:rPr>
+    </w:lvl>
+    <w:lvl w:ilvl="5">
+      <w:start w:val="1"/>
+      <w:numFmt w:val="bullet"/>
+      <w:lvlText w:val=""/>
+      <w:lvlJc w:val="left"/>
+      <w:pPr>
+        <w:ind w:left="4320" w:hanging="360"/>
+      </w:pPr>
+      <w:rPr>
+        <w:rFonts w:ascii="Wingdings" w:hAnsi="Wingdings" w:hint="default"/>
+      </w:rPr>
+    </w:lvl>
+    <w:lvl w:ilvl="6">
+      <w:start w:val="1"/>
+      <w:numFmt w:val="bullet"/>
+      <w:lvlText w:val=""/>
+      <w:lvlJc w:val="left"/>
+      <w:pPr>
+        <w:ind w:left="5040" w:hanging="360"/>
+      </w:pPr>
+      <w:rPr>
+        <w:rFonts w:ascii="Symbol" w:hAnsi="Symbol" w:hint="default"/>
+      </w:rPr>
+    </w:lvl>
+    <w:lvl w:ilvl="7">
+      <w:start w:val="1"/>
+      <w:numFmt w:val="bullet"/>
+      <w:lvlText w:val="o"/>
+      <w:lvlJc w:val="left"/>
+      <w:pPr>
+        <w:ind w:left="5760" w:hanging="360"/>
+      </w:pPr>
+      <w:rPr>
+        <w:rFonts w:ascii="Courier New" w:hAnsi="Courier New" w:hint="default"/>
+      </w:rPr>
+    </w:lvl>
+    <w:lvl w:ilvl="8">
+      <w:start w:val="1"/>
+      <w:numFmt w:val="bullet"/>
+      <w:lvlText w:val=""/>
+      <w:lvlJc w:val="left"/>
+      <w:pPr>
+        <w:ind w:left="6480" w:hanging="360"/>
+      </w:pPr>
+      <w:rPr>
+        <w:rFonts w:ascii="Wingdings" w:hAnsi="Wingdings" w:hint="default"/>
+      </w:rPr>
+    </w:lvl>
+  </w:abstractNum>
+  <w:abstractNum w:abstractNumId="8">
+    <w:nsid w:val="79783260"/>
+    <w:multiLevelType w:val="hybridMultilevel"/>
+    <w:tmpl w:val="98A8D344"/>
+    <w:lvl w:ilvl="0" w:tplc="A16898F0">
+      <w:start w:val="1"/>
+      <w:numFmt w:val="bullet"/>
+      <w:lvlText w:val=""/>
+      <w:lvlPicBulletId w:val="0"/>
+      <w:lvlJc w:val="left"/>
+      <w:pPr>
+        <w:ind w:left="720" w:hanging="550"/>
+      </w:pPr>
+      <w:rPr>
+        <w:rFonts w:ascii="Symbol" w:hAnsi="Symbol" w:hint="default"/>
+      </w:rPr>
+    </w:lvl>
+    <w:lvl w:ilvl="1" w:tplc="04090003" w:tentative="1">
+      <w:start w:val="1"/>
+      <w:numFmt w:val="bullet"/>
+      <w:lvlText w:val="o"/>
+      <w:lvlJc w:val="left"/>
+      <w:pPr>
+        <w:ind w:left="1440" w:hanging="360"/>
+      </w:pPr>
+      <w:rPr>
+        <w:rFonts w:ascii="Courier New" w:hAnsi="Courier New" w:hint="default"/>
+      </w:rPr>
+    </w:lvl>
+    <w:lvl w:ilvl="2" w:tplc="04090005" w:tentative="1">
+      <w:start w:val="1"/>
+      <w:numFmt w:val="bullet"/>
+      <w:lvlText w:val=""/>
+      <w:lvlJc w:val="left"/>
+      <w:pPr>
+        <w:ind w:left="2160" w:hanging="360"/>
+      </w:pPr>
+      <w:rPr>
+        <w:rFonts w:ascii="Wingdings" w:hAnsi="Wingdings" w:hint="default"/>
+      </w:rPr>
+    </w:lvl>
+    <w:lvl w:ilvl="3" w:tplc="04090001" w:tentative="1">
+      <w:start w:val="1"/>
+      <w:numFmt w:val="bullet"/>
+      <w:lvlText w:val=""/>
+      <w:lvlJc w:val="left"/>
+      <w:pPr>
+        <w:ind w:left="2880" w:hanging="360"/>
+      </w:pPr>
+      <w:rPr>
+        <w:rFonts w:ascii="Symbol" w:hAnsi="Symbol" w:hint="default"/>
+      </w:rPr>
+    </w:lvl>
+    <w:lvl w:ilvl="4" w:tplc="04090003" w:tentative="1">
+      <w:start w:val="1"/>
+      <w:numFmt w:val="bullet"/>
+      <w:lvlText w:val="o"/>
+      <w:lvlJc w:val="left"/>
+      <w:pPr>
+        <w:ind w:left="3600" w:hanging="360"/>
+      </w:pPr>
+      <w:rPr>
+        <w:rFonts w:ascii="Courier New" w:hAnsi="Courier New" w:hint="default"/>
+      </w:rPr>
+    </w:lvl>
+    <w:lvl w:ilvl="5" w:tplc="04090005" w:tentative="1">
+      <w:start w:val="1"/>
+      <w:numFmt w:val="bullet"/>
+      <w:lvlText w:val=""/>
+      <w:lvlJc w:val="left"/>
+      <w:pPr>
+        <w:ind w:left="4320" w:hanging="360"/>
+      </w:pPr>
+      <w:rPr>
+        <w:rFonts w:ascii="Wingdings" w:hAnsi="Wingdings" w:hint="default"/>
+      </w:rPr>
+    </w:lvl>
+    <w:lvl w:ilvl="6" w:tplc="04090001" w:tentative="1">
+      <w:start w:val="1"/>
+      <w:numFmt w:val="bullet"/>
+      <w:lvlText w:val=""/>
+      <w:lvlJc w:val="left"/>
+      <w:pPr>
+        <w:ind w:left="5040" w:hanging="360"/>
+      </w:pPr>
+      <w:rPr>
+        <w:rFonts w:ascii="Symbol" w:hAnsi="Symbol" w:hint="default"/>
+      </w:rPr>
+    </w:lvl>
+    <w:lvl w:ilvl="7" w:tplc="04090003" w:tentative="1">
+      <w:start w:val="1"/>
+      <w:numFmt w:val="bullet"/>
+      <w:lvlText w:val="o"/>
+      <w:lvlJc w:val="left"/>
+      <w:pPr>
+        <w:ind w:left="5760" w:hanging="360"/>
+      </w:pPr>
+      <w:rPr>
+        <w:rFonts w:ascii="Courier New" w:hAnsi="Courier New" w:hint="default"/>
+      </w:rPr>
+    </w:lvl>
+    <w:lvl w:ilvl="8" w:tplc="04090005" w:tentative="1">
+      <w:start w:val="1"/>
+      <w:numFmt w:val="bullet"/>
+      <w:lvlText w:val=""/>
+      <w:lvlJc w:val="left"/>
+      <w:pPr>
+        <w:ind w:left="6480" w:hanging="360"/>
+      </w:pPr>
+      <w:rPr>
+        <w:rFonts w:ascii="Wingdings" w:hAnsi="Wingdings" w:hint="default"/>
+      </w:rPr>
+    </w:lvl>
+  </w:abstractNum>
+  <w:abstractNum w:abstractNumId="9">
+    <w:nsid w:val="7FB5154E"/>
+    <w:multiLevelType w:val="hybridMultilevel"/>
+    <w:tmpl w:val="30CC76DE"/>
+    <w:lvl w:ilvl="0" w:tplc="33860BE8">
+      <w:start w:val="1"/>
+      <w:numFmt w:val="bullet"/>
+      <w:lvlText w:val="»"/>
+      <w:lvlJc w:val="left"/>
+      <w:pPr>
+        <w:ind w:left="1440" w:hanging="380"/>
+      </w:pPr>
+      <w:rPr>
+        <w:rFonts w:ascii="Calibri (Theme Body)" w:hAnsi="Calibri (Theme Body)" w:hint="default"/>
+      </w:rPr>
+    </w:lvl>
+    <w:lvl w:ilvl="1" w:tplc="04090003" w:tentative="1">
+      <w:start w:val="1"/>
+      <w:numFmt w:val="bullet"/>
+      <w:lvlText w:val="o"/>
+      <w:lvlJc w:val="left"/>
+      <w:pPr>
+        <w:ind w:left="1440" w:hanging="360"/>
+      </w:pPr>
+      <w:rPr>
+        <w:rFonts w:ascii="Courier New" w:hAnsi="Courier New" w:hint="default"/>
+      </w:rPr>
+    </w:lvl>
+    <w:lvl w:ilvl="2" w:tplc="04090005" w:tentative="1">
+      <w:start w:val="1"/>
+      <w:numFmt w:val="bullet"/>
+      <w:lvlText w:val=""/>
+      <w:lvlJc w:val="left"/>
+      <w:pPr>
+        <w:ind w:left="2160" w:hanging="360"/>
+      </w:pPr>
+      <w:rPr>
+        <w:rFonts w:ascii="Wingdings" w:hAnsi="Wingdings" w:hint="default"/>
+      </w:rPr>
+    </w:lvl>
+    <w:lvl w:ilvl="3" w:tplc="04090001" w:tentative="1">
+      <w:start w:val="1"/>
+      <w:numFmt w:val="bullet"/>
+      <w:lvlText w:val=""/>
+      <w:lvlJc w:val="left"/>
+      <w:pPr>
+        <w:ind w:left="2880" w:hanging="360"/>
+      </w:pPr>
+      <w:rPr>
+        <w:rFonts w:ascii="Symbol" w:hAnsi="Symbol" w:hint="default"/>
+      </w:rPr>
+    </w:lvl>
+    <w:lvl w:ilvl="4" w:tplc="04090003" w:tentative="1">
+      <w:start w:val="1"/>
+      <w:numFmt w:val="bullet"/>
+      <w:lvlText w:val="o"/>
+      <w:lvlJc w:val="left"/>
+      <w:pPr>
+        <w:ind w:left="3600" w:hanging="360"/>
+      </w:pPr>
+      <w:rPr>
+        <w:rFonts w:ascii="Courier New" w:hAnsi="Courier New" w:hint="default"/>
+      </w:rPr>
+    </w:lvl>
+    <w:lvl w:ilvl="5" w:tplc="04090005" w:tentative="1">
+      <w:start w:val="1"/>
+      <w:numFmt w:val="bullet"/>
+      <w:lvlText w:val=""/>
+      <w:lvlJc w:val="left"/>
+      <w:pPr>
+        <w:ind w:left="4320" w:hanging="360"/>
+      </w:pPr>
+      <w:rPr>
+        <w:rFonts w:ascii="Wingdings" w:hAnsi="Wingdings" w:hint="default"/>
+      </w:rPr>
+    </w:lvl>
+    <w:lvl w:ilvl="6" w:tplc="04090001" w:tentative="1">
+      <w:start w:val="1"/>
+      <w:numFmt w:val="bullet"/>
+      <w:lvlText w:val=""/>
+      <w:lvlJc w:val="left"/>
+      <w:pPr>
+        <w:ind w:left="5040" w:hanging="360"/>
+      </w:pPr>
+      <w:rPr>
+        <w:rFonts w:ascii="Symbol" w:hAnsi="Symbol" w:hint="default"/>
+      </w:rPr>
+    </w:lvl>
+    <w:lvl w:ilvl="7" w:tplc="04090003" w:tentative="1">
+      <w:start w:val="1"/>
+      <w:numFmt w:val="bullet"/>
+      <w:lvlText w:val="o"/>
+      <w:lvlJc w:val="left"/>
+      <w:pPr>
+        <w:ind w:left="5760" w:hanging="360"/>
+      </w:pPr>
+      <w:rPr>
+        <w:rFonts w:ascii="Courier New" w:hAnsi="Courier New" w:hint="default"/>
+      </w:rPr>
+    </w:lvl>
+    <w:lvl w:ilvl="8" w:tplc="04090005" w:tentative="1">
+      <w:start w:val="1"/>
+      <w:numFmt w:val="bullet"/>
+      <w:lvlText w:val=""/>
+      <w:lvlJc w:val="left"/>
+      <w:pPr>
+        <w:ind w:left="6480" w:hanging="360"/>
+      </w:pPr>
+      <w:rPr>
+        <w:rFonts w:ascii="Wingdings" w:hAnsi="Wingdings" w:hint="default"/>
+      </w:rPr>
+    </w:lvl>
+  </w:abstractNum>
   <w:num w:numId="1">
     <w:abstractNumId w:val="0"/>
+  </w:num>
+  <w:num w:numId="2">
+    <w:abstractNumId w:val="5"/>
+  </w:num>
+  <w:num w:numId="3">
+    <w:abstractNumId w:val="1"/>
+  </w:num>
+  <w:num w:numId="4">
+    <w:abstractNumId w:val="7"/>
+  </w:num>
+  <w:num w:numId="5">
+    <w:abstractNumId w:val="8"/>
+  </w:num>
+  <w:num w:numId="6">
+    <w:abstractNumId w:val="2"/>
+  </w:num>
+  <w:num w:numId="7">
+    <w:abstractNumId w:val="4"/>
+  </w:num>
+  <w:num w:numId="8">
+    <w:abstractNumId w:val="6"/>
+  </w:num>
+  <w:num w:numId="9">
+    <w:abstractNumId w:val="3"/>
+  </w:num>
+  <w:num w:numId="10">
+    <w:abstractNumId w:val="9"/>
   </w:num>
 </w:numbering>
 </file>
@@ -3243,150 +4833,14 @@
     <w:rPrDefault>
       <w:rPr>
         <w:rFonts w:ascii="Times New Roman" w:eastAsia="Times New Roman" w:hAnsi="Times New Roman" w:cs="Times New Roman"/>
+        <w:sz w:val="24"/>
+        <w:szCs w:val="24"/>
         <w:lang w:val="en-US" w:eastAsia="en-US" w:bidi="ar-SA"/>
       </w:rPr>
     </w:rPrDefault>
     <w:pPrDefault/>
   </w:docDefaults>
-  <w:latentStyles w:defLockedState="0" w:defUIPriority="99" w:defSemiHidden="1" w:defUnhideWhenUsed="1" w:defQFormat="0" w:count="276">
-    <w:lsdException w:name="Normal" w:semiHidden="0" w:uiPriority="0" w:unhideWhenUsed="0" w:qFormat="1"/>
-    <w:lsdException w:name="heading 1" w:semiHidden="0" w:uiPriority="9" w:unhideWhenUsed="0" w:qFormat="1"/>
-    <w:lsdException w:name="heading 2" w:semiHidden="0" w:uiPriority="9" w:unhideWhenUsed="0" w:qFormat="1"/>
-    <w:lsdException w:name="heading 3" w:semiHidden="0" w:uiPriority="9" w:unhideWhenUsed="0" w:qFormat="1"/>
-    <w:lsdException w:name="heading 4" w:semiHidden="0" w:uiPriority="9" w:unhideWhenUsed="0" w:qFormat="1"/>
-    <w:lsdException w:name="heading 5" w:semiHidden="0" w:uiPriority="9" w:unhideWhenUsed="0" w:qFormat="1"/>
-    <w:lsdException w:name="heading 6" w:semiHidden="0" w:uiPriority="9" w:unhideWhenUsed="0" w:qFormat="1"/>
-    <w:lsdException w:name="heading 7" w:semiHidden="0" w:uiPriority="9" w:unhideWhenUsed="0" w:qFormat="1"/>
-    <w:lsdException w:name="heading 8" w:semiHidden="0" w:uiPriority="9" w:unhideWhenUsed="0" w:qFormat="1"/>
-    <w:lsdException w:name="heading 9" w:semiHidden="0" w:uiPriority="9" w:unhideWhenUsed="0" w:qFormat="1"/>
-    <w:lsdException w:name="toc 1" w:uiPriority="39"/>
-    <w:lsdException w:name="toc 2" w:uiPriority="39"/>
-    <w:lsdException w:name="toc 3" w:uiPriority="39"/>
-    <w:lsdException w:name="toc 4" w:uiPriority="39"/>
-    <w:lsdException w:name="toc 5" w:uiPriority="39"/>
-    <w:lsdException w:name="toc 6" w:uiPriority="39"/>
-    <w:lsdException w:name="toc 7" w:uiPriority="39"/>
-    <w:lsdException w:name="toc 8" w:uiPriority="39"/>
-    <w:lsdException w:name="toc 9" w:uiPriority="39"/>
-    <w:lsdException w:name="caption" w:uiPriority="35" w:qFormat="1"/>
-    <w:lsdException w:name="Title" w:semiHidden="0" w:uiPriority="10" w:unhideWhenUsed="0" w:qFormat="1"/>
-    <w:lsdException w:name="Default Paragraph Font" w:uiPriority="1"/>
-    <w:lsdException w:name="Subtitle" w:semiHidden="0" w:uiPriority="11" w:unhideWhenUsed="0" w:qFormat="1"/>
-    <w:lsdException w:name="Strong" w:semiHidden="0" w:uiPriority="22" w:unhideWhenUsed="0" w:qFormat="1"/>
-    <w:lsdException w:name="Emphasis" w:semiHidden="0" w:uiPriority="20" w:unhideWhenUsed="0" w:qFormat="1"/>
-    <w:lsdException w:name="Table Grid" w:semiHidden="0" w:uiPriority="59" w:unhideWhenUsed="0"/>
-    <w:lsdException w:name="Placeholder Text" w:unhideWhenUsed="0"/>
-    <w:lsdException w:name="No Spacing" w:semiHidden="0" w:uiPriority="1" w:unhideWhenUsed="0" w:qFormat="1"/>
-    <w:lsdException w:name="Light Shading" w:semiHidden="0" w:uiPriority="60" w:unhideWhenUsed="0"/>
-    <w:lsdException w:name="Light List" w:semiHidden="0" w:uiPriority="61" w:unhideWhenUsed="0"/>
-    <w:lsdException w:name="Light Grid" w:semiHidden="0" w:uiPriority="62" w:unhideWhenUsed="0"/>
-    <w:lsdException w:name="Medium Shading 1" w:semiHidden="0" w:uiPriority="63" w:unhideWhenUsed="0"/>
-    <w:lsdException w:name="Medium Shading 2" w:semiHidden="0" w:uiPriority="64" w:unhideWhenUsed="0"/>
-    <w:lsdException w:name="Medium List 1" w:semiHidden="0" w:uiPriority="65" w:unhideWhenUsed="0"/>
-    <w:lsdException w:name="Medium List 2" w:semiHidden="0" w:uiPriority="66" w:unhideWhenUsed="0"/>
-    <w:lsdException w:name="Medium Grid 1" w:semiHidden="0" w:uiPriority="67" w:unhideWhenUsed="0"/>
-    <w:lsdException w:name="Medium Grid 2" w:semiHidden="0" w:uiPriority="68" w:unhideWhenUsed="0"/>
-    <w:lsdException w:name="Medium Grid 3" w:semiHidden="0" w:uiPriority="69" w:unhideWhenUsed="0"/>
-    <w:lsdException w:name="Dark List" w:semiHidden="0" w:uiPriority="70" w:unhideWhenUsed="0"/>
-    <w:lsdException w:name="Colorful Shading" w:semiHidden="0" w:uiPriority="71" w:unhideWhenUsed="0"/>
-    <w:lsdException w:name="Colorful List" w:semiHidden="0" w:uiPriority="72" w:unhideWhenUsed="0"/>
-    <w:lsdException w:name="Colorful Grid" w:semiHidden="0" w:uiPriority="73" w:unhideWhenUsed="0"/>
-    <w:lsdException w:name="Light Shading Accent 1" w:semiHidden="0" w:uiPriority="60" w:unhideWhenUsed="0"/>
-    <w:lsdException w:name="Light List Accent 1" w:semiHidden="0" w:uiPriority="61" w:unhideWhenUsed="0"/>
-    <w:lsdException w:name="Light Grid Accent 1" w:semiHidden="0" w:uiPriority="62" w:unhideWhenUsed="0"/>
-    <w:lsdException w:name="Medium Shading 1 Accent 1" w:semiHidden="0" w:uiPriority="63" w:unhideWhenUsed="0"/>
-    <w:lsdException w:name="Medium Shading 2 Accent 1" w:semiHidden="0" w:uiPriority="64" w:unhideWhenUsed="0"/>
-    <w:lsdException w:name="Medium List 1 Accent 1" w:semiHidden="0" w:uiPriority="65" w:unhideWhenUsed="0"/>
-    <w:lsdException w:name="Revision" w:unhideWhenUsed="0"/>
-    <w:lsdException w:name="List Paragraph" w:semiHidden="0" w:uiPriority="34" w:unhideWhenUsed="0" w:qFormat="1"/>
-    <w:lsdException w:name="Quote" w:semiHidden="0" w:uiPriority="29" w:unhideWhenUsed="0" w:qFormat="1"/>
-    <w:lsdException w:name="Intense Quote" w:semiHidden="0" w:uiPriority="30" w:unhideWhenUsed="0" w:qFormat="1"/>
-    <w:lsdException w:name="Medium List 2 Accent 1" w:semiHidden="0" w:uiPriority="66" w:unhideWhenUsed="0"/>
-    <w:lsdException w:name="Medium Grid 1 Accent 1" w:semiHidden="0" w:uiPriority="67" w:unhideWhenUsed="0"/>
-    <w:lsdException w:name="Medium Grid 2 Accent 1" w:semiHidden="0" w:uiPriority="68" w:unhideWhenUsed="0"/>
-    <w:lsdException w:name="Medium Grid 3 Accent 1" w:semiHidden="0" w:uiPriority="69" w:unhideWhenUsed="0"/>
-    <w:lsdException w:name="Dark List Accent 1" w:semiHidden="0" w:uiPriority="70" w:unhideWhenUsed="0"/>
-    <w:lsdException w:name="Colorful Shading Accent 1" w:semiHidden="0" w:uiPriority="71" w:unhideWhenUsed="0"/>
-    <w:lsdException w:name="Colorful List Accent 1" w:semiHidden="0" w:uiPriority="72" w:unhideWhenUsed="0"/>
-    <w:lsdException w:name="Colorful Grid Accent 1" w:semiHidden="0" w:uiPriority="73" w:unhideWhenUsed="0"/>
-    <w:lsdException w:name="Light Shading Accent 2" w:semiHidden="0" w:uiPriority="60" w:unhideWhenUsed="0"/>
-    <w:lsdException w:name="Light List Accent 2" w:semiHidden="0" w:uiPriority="61" w:unhideWhenUsed="0"/>
-    <w:lsdException w:name="Light Grid Accent 2" w:semiHidden="0" w:uiPriority="62" w:unhideWhenUsed="0"/>
-    <w:lsdException w:name="Medium Shading 1 Accent 2" w:semiHidden="0" w:uiPriority="63" w:unhideWhenUsed="0"/>
-    <w:lsdException w:name="Medium Shading 2 Accent 2" w:semiHidden="0" w:uiPriority="64" w:unhideWhenUsed="0"/>
-    <w:lsdException w:name="Medium List 1 Accent 2" w:semiHidden="0" w:uiPriority="65" w:unhideWhenUsed="0"/>
-    <w:lsdException w:name="Medium List 2 Accent 2" w:semiHidden="0" w:uiPriority="66" w:unhideWhenUsed="0"/>
-    <w:lsdException w:name="Medium Grid 1 Accent 2" w:semiHidden="0" w:uiPriority="67" w:unhideWhenUsed="0"/>
-    <w:lsdException w:name="Medium Grid 2 Accent 2" w:semiHidden="0" w:uiPriority="68" w:unhideWhenUsed="0"/>
-    <w:lsdException w:name="Medium Grid 3 Accent 2" w:semiHidden="0" w:uiPriority="69" w:unhideWhenUsed="0"/>
-    <w:lsdException w:name="Dark List Accent 2" w:semiHidden="0" w:uiPriority="70" w:unhideWhenUsed="0"/>
-    <w:lsdException w:name="Colorful Shading Accent 2" w:semiHidden="0" w:uiPriority="71" w:unhideWhenUsed="0"/>
-    <w:lsdException w:name="Colorful List Accent 2" w:semiHidden="0" w:uiPriority="72" w:unhideWhenUsed="0"/>
-    <w:lsdException w:name="Colorful Grid Accent 2" w:semiHidden="0" w:uiPriority="73" w:unhideWhenUsed="0"/>
-    <w:lsdException w:name="Light Shading Accent 3" w:semiHidden="0" w:uiPriority="60" w:unhideWhenUsed="0"/>
-    <w:lsdException w:name="Light List Accent 3" w:semiHidden="0" w:uiPriority="61" w:unhideWhenUsed="0"/>
-    <w:lsdException w:name="Light Grid Accent 3" w:semiHidden="0" w:uiPriority="62" w:unhideWhenUsed="0"/>
-    <w:lsdException w:name="Medium Shading 1 Accent 3" w:semiHidden="0" w:uiPriority="63" w:unhideWhenUsed="0"/>
-    <w:lsdException w:name="Medium Shading 2 Accent 3" w:semiHidden="0" w:uiPriority="64" w:unhideWhenUsed="0"/>
-    <w:lsdException w:name="Medium List 1 Accent 3" w:semiHidden="0" w:uiPriority="65" w:unhideWhenUsed="0"/>
-    <w:lsdException w:name="Medium List 2 Accent 3" w:semiHidden="0" w:uiPriority="66" w:unhideWhenUsed="0"/>
-    <w:lsdException w:name="Medium Grid 1 Accent 3" w:semiHidden="0" w:uiPriority="67" w:unhideWhenUsed="0"/>
-    <w:lsdException w:name="Medium Grid 2 Accent 3" w:semiHidden="0" w:uiPriority="68" w:unhideWhenUsed="0"/>
-    <w:lsdException w:name="Medium Grid 3 Accent 3" w:semiHidden="0" w:uiPriority="69" w:unhideWhenUsed="0"/>
-    <w:lsdException w:name="Dark List Accent 3" w:semiHidden="0" w:uiPriority="70" w:unhideWhenUsed="0"/>
-    <w:lsdException w:name="Colorful Shading Accent 3" w:semiHidden="0" w:uiPriority="71" w:unhideWhenUsed="0"/>
-    <w:lsdException w:name="Colorful List Accent 3" w:semiHidden="0" w:uiPriority="72" w:unhideWhenUsed="0"/>
-    <w:lsdException w:name="Colorful Grid Accent 3" w:semiHidden="0" w:uiPriority="73" w:unhideWhenUsed="0"/>
-    <w:lsdException w:name="Light Shading Accent 4" w:semiHidden="0" w:uiPriority="60" w:unhideWhenUsed="0"/>
-    <w:lsdException w:name="Light List Accent 4" w:semiHidden="0" w:uiPriority="61" w:unhideWhenUsed="0"/>
-    <w:lsdException w:name="Light Grid Accent 4" w:semiHidden="0" w:uiPriority="62" w:unhideWhenUsed="0"/>
-    <w:lsdException w:name="Medium Shading 1 Accent 4" w:semiHidden="0" w:uiPriority="63" w:unhideWhenUsed="0"/>
-    <w:lsdException w:name="Medium Shading 2 Accent 4" w:semiHidden="0" w:uiPriority="64" w:unhideWhenUsed="0"/>
-    <w:lsdException w:name="Medium List 1 Accent 4" w:semiHidden="0" w:uiPriority="65" w:unhideWhenUsed="0"/>
-    <w:lsdException w:name="Medium List 2 Accent 4" w:semiHidden="0" w:uiPriority="66" w:unhideWhenUsed="0"/>
-    <w:lsdException w:name="Medium Grid 1 Accent 4" w:semiHidden="0" w:uiPriority="67" w:unhideWhenUsed="0"/>
-    <w:lsdException w:name="Medium Grid 2 Accent 4" w:semiHidden="0" w:uiPriority="68" w:unhideWhenUsed="0"/>
-    <w:lsdException w:name="Medium Grid 3 Accent 4" w:semiHidden="0" w:uiPriority="69" w:unhideWhenUsed="0"/>
-    <w:lsdException w:name="Dark List Accent 4" w:semiHidden="0" w:uiPriority="70" w:unhideWhenUsed="0"/>
-    <w:lsdException w:name="Colorful Shading Accent 4" w:semiHidden="0" w:uiPriority="71" w:unhideWhenUsed="0"/>
-    <w:lsdException w:name="Colorful List Accent 4" w:semiHidden="0" w:uiPriority="72" w:unhideWhenUsed="0"/>
-    <w:lsdException w:name="Colorful Grid Accent 4" w:semiHidden="0" w:uiPriority="73" w:unhideWhenUsed="0"/>
-    <w:lsdException w:name="Light Shading Accent 5" w:semiHidden="0" w:uiPriority="60" w:unhideWhenUsed="0"/>
-    <w:lsdException w:name="Light List Accent 5" w:semiHidden="0" w:uiPriority="61" w:unhideWhenUsed="0"/>
-    <w:lsdException w:name="Light Grid Accent 5" w:semiHidden="0" w:uiPriority="62" w:unhideWhenUsed="0"/>
-    <w:lsdException w:name="Medium Shading 1 Accent 5" w:semiHidden="0" w:uiPriority="63" w:unhideWhenUsed="0"/>
-    <w:lsdException w:name="Medium Shading 2 Accent 5" w:semiHidden="0" w:uiPriority="64" w:unhideWhenUsed="0"/>
-    <w:lsdException w:name="Medium List 1 Accent 5" w:semiHidden="0" w:uiPriority="65" w:unhideWhenUsed="0"/>
-    <w:lsdException w:name="Medium List 2 Accent 5" w:semiHidden="0" w:uiPriority="66" w:unhideWhenUsed="0"/>
-    <w:lsdException w:name="Medium Grid 1 Accent 5" w:semiHidden="0" w:uiPriority="67" w:unhideWhenUsed="0"/>
-    <w:lsdException w:name="Medium Grid 2 Accent 5" w:semiHidden="0" w:uiPriority="68" w:unhideWhenUsed="0"/>
-    <w:lsdException w:name="Medium Grid 3 Accent 5" w:semiHidden="0" w:uiPriority="69" w:unhideWhenUsed="0"/>
-    <w:lsdException w:name="Dark List Accent 5" w:semiHidden="0" w:uiPriority="70" w:unhideWhenUsed="0"/>
-    <w:lsdException w:name="Colorful Shading Accent 5" w:semiHidden="0" w:uiPriority="71" w:unhideWhenUsed="0"/>
-    <w:lsdException w:name="Colorful List Accent 5" w:semiHidden="0" w:uiPriority="72" w:unhideWhenUsed="0"/>
-    <w:lsdException w:name="Colorful Grid Accent 5" w:semiHidden="0" w:uiPriority="73" w:unhideWhenUsed="0"/>
-    <w:lsdException w:name="Light Shading Accent 6" w:semiHidden="0" w:uiPriority="60" w:unhideWhenUsed="0"/>
-    <w:lsdException w:name="Light List Accent 6" w:semiHidden="0" w:uiPriority="61" w:unhideWhenUsed="0"/>
-    <w:lsdException w:name="Light Grid Accent 6" w:semiHidden="0" w:uiPriority="62" w:unhideWhenUsed="0"/>
-    <w:lsdException w:name="Medium Shading 1 Accent 6" w:semiHidden="0" w:uiPriority="63" w:unhideWhenUsed="0"/>
-    <w:lsdException w:name="Medium Shading 2 Accent 6" w:semiHidden="0" w:uiPriority="64" w:unhideWhenUsed="0"/>
-    <w:lsdException w:name="Medium List 1 Accent 6" w:semiHidden="0" w:uiPriority="65" w:unhideWhenUsed="0"/>
-    <w:lsdException w:name="Medium List 2 Accent 6" w:semiHidden="0" w:uiPriority="66" w:unhideWhenUsed="0"/>
-    <w:lsdException w:name="Medium Grid 1 Accent 6" w:semiHidden="0" w:uiPriority="67" w:unhideWhenUsed="0"/>
-    <w:lsdException w:name="Medium Grid 2 Accent 6" w:semiHidden="0" w:uiPriority="68" w:unhideWhenUsed="0"/>
-    <w:lsdException w:name="Medium Grid 3 Accent 6" w:semiHidden="0" w:uiPriority="69" w:unhideWhenUsed="0"/>
-    <w:lsdException w:name="Dark List Accent 6" w:semiHidden="0" w:uiPriority="70" w:unhideWhenUsed="0"/>
-    <w:lsdException w:name="Colorful Shading Accent 6" w:semiHidden="0" w:uiPriority="71" w:unhideWhenUsed="0"/>
-    <w:lsdException w:name="Colorful List Accent 6" w:semiHidden="0" w:uiPriority="72" w:unhideWhenUsed="0"/>
-    <w:lsdException w:name="Colorful Grid Accent 6" w:semiHidden="0" w:uiPriority="73" w:unhideWhenUsed="0"/>
-    <w:lsdException w:name="Subtle Emphasis" w:semiHidden="0" w:uiPriority="19" w:unhideWhenUsed="0" w:qFormat="1"/>
-    <w:lsdException w:name="Intense Emphasis" w:semiHidden="0" w:uiPriority="21" w:unhideWhenUsed="0" w:qFormat="1"/>
-    <w:lsdException w:name="Subtle Reference" w:semiHidden="0" w:uiPriority="31" w:unhideWhenUsed="0" w:qFormat="1"/>
-    <w:lsdException w:name="Intense Reference" w:semiHidden="0" w:uiPriority="32" w:unhideWhenUsed="0" w:qFormat="1"/>
-    <w:lsdException w:name="Book Title" w:semiHidden="0" w:uiPriority="33" w:unhideWhenUsed="0" w:qFormat="1"/>
-    <w:lsdException w:name="Bibliography" w:uiPriority="37"/>
-    <w:lsdException w:name="TOC Heading" w:uiPriority="39" w:qFormat="1"/>
-  </w:latentStyles>
+  <w:latentStyles w:defLockedState="0" w:defUIPriority="0" w:defSemiHidden="0" w:defUnhideWhenUsed="0" w:defQFormat="0" w:count="276"/>
   <w:style w:type="paragraph" w:default="1" w:styleId="Normal">
     <w:name w:val="Normal"/>
     <w:qFormat/>
@@ -3396,7 +4850,6 @@
     </w:pPr>
     <w:rPr>
       <w:rFonts w:ascii="Times" w:hAnsi="Times"/>
-      <w:sz w:val="24"/>
     </w:rPr>
   </w:style>
   <w:style w:type="paragraph" w:styleId="Heading1">

</xml_diff>